<commit_message>
fix olymkets link and update resume
</commit_message>
<xml_diff>
--- a/static/documents/resume.docx
+++ b/static/documents/resume.docx
@@ -178,17 +178,7 @@
           <w:szCs w:val="24"/>
           <w:shd w:val="clear" w:color="auto" w:fill="FFFFFF"/>
         </w:rPr>
-        <w:t>•</w:t>
-      </w:r>
-      <w:r>
-        <w:rPr>
-          <w:rFonts w:ascii="Arial" w:hAnsi="Arial" w:cs="Arial"/>
-          <w:color w:val="3C4043"/>
-          <w:sz w:val="24"/>
-          <w:szCs w:val="24"/>
-          <w:shd w:val="clear" w:color="auto" w:fill="FFFFFF"/>
-        </w:rPr>
-        <w:t xml:space="preserve"> </w:t>
+        <w:t xml:space="preserve">• </w:t>
       </w:r>
       <w:r>
         <w:rPr>
@@ -346,15 +336,23 @@
           <w:sz w:val="24"/>
           <w:szCs w:val="24"/>
         </w:rPr>
-        <w:t>JavaScript (Proficient), Python (Basic)</w:t>
-      </w:r>
-      <w:r>
-        <w:rPr>
-          <w:rFonts w:eastAsia="Times New Roman" w:cstheme="minorHAnsi"/>
-          <w:sz w:val="24"/>
-          <w:szCs w:val="24"/>
-        </w:rPr>
-        <w:t>, PHP (Basic)</w:t>
+        <w:t>JavaScript</w:t>
+      </w:r>
+      <w:r>
+        <w:rPr>
+          <w:rFonts w:eastAsia="Times New Roman" w:cstheme="minorHAnsi"/>
+          <w:sz w:val="24"/>
+          <w:szCs w:val="24"/>
+        </w:rPr>
+        <w:t>, Python</w:t>
+      </w:r>
+      <w:r>
+        <w:rPr>
+          <w:rFonts w:eastAsia="Times New Roman" w:cstheme="minorHAnsi"/>
+          <w:sz w:val="24"/>
+          <w:szCs w:val="24"/>
+        </w:rPr>
+        <w:t>, PHP</w:t>
       </w:r>
     </w:p>
     <w:p>
@@ -413,6 +411,30 @@
           <w:sz w:val="24"/>
           <w:szCs w:val="24"/>
         </w:rPr>
+        <w:t xml:space="preserve"> jQuery, Express,</w:t>
+      </w:r>
+      <w:r>
+        <w:rPr>
+          <w:rFonts w:eastAsia="Times New Roman" w:cstheme="minorHAnsi"/>
+          <w:sz w:val="24"/>
+          <w:szCs w:val="24"/>
+        </w:rPr>
+        <w:t xml:space="preserve"> Node,</w:t>
+      </w:r>
+      <w:r>
+        <w:rPr>
+          <w:rFonts w:eastAsia="Times New Roman" w:cstheme="minorHAnsi"/>
+          <w:sz w:val="24"/>
+          <w:szCs w:val="24"/>
+        </w:rPr>
+        <w:t xml:space="preserve"> NPM,</w:t>
+      </w:r>
+      <w:r>
+        <w:rPr>
+          <w:rFonts w:eastAsia="Times New Roman" w:cstheme="minorHAnsi"/>
+          <w:sz w:val="24"/>
+          <w:szCs w:val="24"/>
+        </w:rPr>
         <w:t xml:space="preserve"> </w:t>
       </w:r>
       <w:r>
@@ -421,46 +443,6 @@
           <w:sz w:val="24"/>
           <w:szCs w:val="24"/>
         </w:rPr>
-        <w:t>jQuery</w:t>
-      </w:r>
-      <w:r>
-        <w:rPr>
-          <w:rFonts w:eastAsia="Times New Roman" w:cstheme="minorHAnsi"/>
-          <w:sz w:val="24"/>
-          <w:szCs w:val="24"/>
-        </w:rPr>
-        <w:t>, ES6, Express, Git</w:t>
-      </w:r>
-      <w:r>
-        <w:rPr>
-          <w:rFonts w:eastAsia="Times New Roman" w:cstheme="minorHAnsi"/>
-          <w:sz w:val="24"/>
-          <w:szCs w:val="24"/>
-        </w:rPr>
-        <w:t>, Node,</w:t>
-      </w:r>
-      <w:r>
-        <w:rPr>
-          <w:rFonts w:eastAsia="Times New Roman" w:cstheme="minorHAnsi"/>
-          <w:sz w:val="24"/>
-          <w:szCs w:val="24"/>
-        </w:rPr>
-        <w:t xml:space="preserve"> NPM,</w:t>
-      </w:r>
-      <w:r>
-        <w:rPr>
-          <w:rFonts w:eastAsia="Times New Roman" w:cstheme="minorHAnsi"/>
-          <w:sz w:val="24"/>
-          <w:szCs w:val="24"/>
-        </w:rPr>
-        <w:t xml:space="preserve"> </w:t>
-      </w:r>
-      <w:r>
-        <w:rPr>
-          <w:rFonts w:eastAsia="Times New Roman" w:cstheme="minorHAnsi"/>
-          <w:sz w:val="24"/>
-          <w:szCs w:val="24"/>
-        </w:rPr>
         <w:t>React</w:t>
       </w:r>
       <w:r>
@@ -478,6 +460,14 @@
           <w:szCs w:val="24"/>
         </w:rPr>
         <w:t xml:space="preserve"> MySQL, MongoDB</w:t>
+      </w:r>
+      <w:r>
+        <w:rPr>
+          <w:rFonts w:eastAsia="Times New Roman" w:cstheme="minorHAnsi"/>
+          <w:sz w:val="24"/>
+          <w:szCs w:val="24"/>
+        </w:rPr>
+        <w:t>, git, GitHub</w:t>
       </w:r>
     </w:p>
     <w:p>
@@ -603,16 +593,7 @@
           <w:sz w:val="24"/>
           <w:szCs w:val="24"/>
         </w:rPr>
-        <w:t xml:space="preserve">, </w:t>
-      </w:r>
-      <w:r>
-        <w:rPr>
-          <w:rFonts w:eastAsia="Times New Roman" w:cstheme="minorHAnsi"/>
-          <w:iCs/>
-          <w:sz w:val="24"/>
-          <w:szCs w:val="24"/>
-        </w:rPr>
-        <w:t>Pet</w:t>
+        <w:t>, Pet</w:t>
       </w:r>
       <w:r>
         <w:rPr>
@@ -700,33 +681,127 @@
         <w:rPr>
           <w:rFonts w:eastAsia="Times New Roman" w:cstheme="minorHAnsi"/>
           <w:bCs/>
-          <w:iCs/>
-          <w:sz w:val="24"/>
-          <w:szCs w:val="24"/>
-        </w:rPr>
-        <w:t xml:space="preserve">Create modernized websites for doctors’ practices using React, Gatsby, </w:t>
-      </w:r>
-      <w:proofErr w:type="spellStart"/>
-      <w:r>
-        <w:rPr>
-          <w:rFonts w:eastAsia="Times New Roman" w:cstheme="minorHAnsi"/>
-          <w:bCs/>
-          <w:iCs/>
-          <w:sz w:val="24"/>
-          <w:szCs w:val="24"/>
-        </w:rPr>
-        <w:t>Netlify</w:t>
-      </w:r>
-      <w:proofErr w:type="spellEnd"/>
-      <w:r>
-        <w:rPr>
-          <w:rFonts w:eastAsia="Times New Roman" w:cstheme="minorHAnsi"/>
-          <w:bCs/>
-          <w:iCs/>
-          <w:sz w:val="24"/>
-          <w:szCs w:val="24"/>
-        </w:rPr>
-        <w:t xml:space="preserve"> CMS, and AWS Amplify </w:t>
+          <w:sz w:val="24"/>
+          <w:szCs w:val="24"/>
+        </w:rPr>
+        <w:t>Planned and implemented a</w:t>
+      </w:r>
+      <w:r>
+        <w:rPr>
+          <w:rFonts w:eastAsia="Times New Roman" w:cstheme="minorHAnsi"/>
+          <w:bCs/>
+          <w:sz w:val="24"/>
+          <w:szCs w:val="24"/>
+        </w:rPr>
+        <w:t>n efficient</w:t>
+      </w:r>
+      <w:r>
+        <w:rPr>
+          <w:rFonts w:eastAsia="Times New Roman" w:cstheme="minorHAnsi"/>
+          <w:bCs/>
+          <w:sz w:val="24"/>
+          <w:szCs w:val="24"/>
+        </w:rPr>
+        <w:t xml:space="preserve"> React/Gatsby framework to</w:t>
+      </w:r>
+      <w:r>
+        <w:rPr>
+          <w:rFonts w:eastAsia="Times New Roman" w:cstheme="minorHAnsi"/>
+          <w:bCs/>
+          <w:sz w:val="24"/>
+          <w:szCs w:val="24"/>
+        </w:rPr>
+        <w:t xml:space="preserve"> allow for the</w:t>
+      </w:r>
+      <w:r>
+        <w:rPr>
+          <w:rFonts w:eastAsia="Times New Roman" w:cstheme="minorHAnsi"/>
+          <w:bCs/>
+          <w:sz w:val="24"/>
+          <w:szCs w:val="24"/>
+        </w:rPr>
+        <w:t xml:space="preserve"> creat</w:t>
+      </w:r>
+      <w:r>
+        <w:rPr>
+          <w:rFonts w:eastAsia="Times New Roman" w:cstheme="minorHAnsi"/>
+          <w:bCs/>
+          <w:sz w:val="24"/>
+          <w:szCs w:val="24"/>
+        </w:rPr>
+        <w:t>ion of</w:t>
+      </w:r>
+      <w:r>
+        <w:rPr>
+          <w:rFonts w:eastAsia="Times New Roman" w:cstheme="minorHAnsi"/>
+          <w:bCs/>
+          <w:sz w:val="24"/>
+          <w:szCs w:val="24"/>
+        </w:rPr>
+        <w:t xml:space="preserve"> </w:t>
+      </w:r>
+      <w:r>
+        <w:rPr>
+          <w:rFonts w:eastAsia="Times New Roman" w:cstheme="minorHAnsi"/>
+          <w:bCs/>
+          <w:sz w:val="24"/>
+          <w:szCs w:val="24"/>
+        </w:rPr>
+        <w:t xml:space="preserve">a </w:t>
+      </w:r>
+      <w:r>
+        <w:rPr>
+          <w:rFonts w:eastAsia="Times New Roman" w:cstheme="minorHAnsi"/>
+          <w:bCs/>
+          <w:sz w:val="24"/>
+          <w:szCs w:val="24"/>
+        </w:rPr>
+        <w:t xml:space="preserve">new, </w:t>
+      </w:r>
+      <w:r>
+        <w:rPr>
+          <w:rFonts w:eastAsia="Times New Roman" w:cstheme="minorHAnsi"/>
+          <w:bCs/>
+          <w:sz w:val="24"/>
+          <w:szCs w:val="24"/>
+        </w:rPr>
+        <w:t>fully featured</w:t>
+      </w:r>
+      <w:r>
+        <w:rPr>
+          <w:rFonts w:eastAsia="Times New Roman" w:cstheme="minorHAnsi"/>
+          <w:bCs/>
+          <w:sz w:val="24"/>
+          <w:szCs w:val="24"/>
+        </w:rPr>
+        <w:t xml:space="preserve"> website for</w:t>
+      </w:r>
+      <w:r>
+        <w:rPr>
+          <w:rFonts w:eastAsia="Times New Roman" w:cstheme="minorHAnsi"/>
+          <w:bCs/>
+          <w:sz w:val="24"/>
+          <w:szCs w:val="24"/>
+        </w:rPr>
+        <w:t xml:space="preserve"> </w:t>
+      </w:r>
+      <w:r>
+        <w:rPr>
+          <w:rFonts w:eastAsia="Times New Roman" w:cstheme="minorHAnsi"/>
+          <w:bCs/>
+          <w:sz w:val="24"/>
+          <w:szCs w:val="24"/>
+        </w:rPr>
+        <w:t>clients</w:t>
+      </w:r>
+      <w:r>
+        <w:rPr>
+          <w:rFonts w:eastAsia="Times New Roman" w:cstheme="minorHAnsi"/>
+          <w:bCs/>
+          <w:sz w:val="24"/>
+          <w:szCs w:val="24"/>
+        </w:rPr>
+        <w:t xml:space="preserve"> every two weeks.</w:t>
       </w:r>
     </w:p>
     <w:p>
@@ -749,91 +824,64 @@
         <w:rPr>
           <w:rFonts w:eastAsia="Times New Roman" w:cstheme="minorHAnsi"/>
           <w:bCs/>
-          <w:iCs/>
-          <w:sz w:val="24"/>
-          <w:szCs w:val="24"/>
-        </w:rPr>
-        <w:t>Created and maintain 40+</w:t>
-      </w:r>
-      <w:r>
-        <w:rPr>
-          <w:rFonts w:eastAsia="Times New Roman" w:cstheme="minorHAnsi"/>
-          <w:bCs/>
-          <w:iCs/>
-          <w:sz w:val="24"/>
-          <w:szCs w:val="24"/>
-        </w:rPr>
-        <w:t xml:space="preserve"> other</w:t>
-      </w:r>
-      <w:r>
-        <w:rPr>
-          <w:rFonts w:eastAsia="Times New Roman" w:cstheme="minorHAnsi"/>
-          <w:bCs/>
-          <w:iCs/>
-          <w:sz w:val="24"/>
-          <w:szCs w:val="24"/>
-        </w:rPr>
-        <w:t xml:space="preserve"> websites </w:t>
-      </w:r>
-      <w:r>
-        <w:rPr>
-          <w:rFonts w:eastAsia="Times New Roman" w:cstheme="minorHAnsi"/>
-          <w:bCs/>
-          <w:iCs/>
-          <w:sz w:val="24"/>
-          <w:szCs w:val="24"/>
-        </w:rPr>
-        <w:t>with</w:t>
-      </w:r>
-      <w:r>
-        <w:rPr>
-          <w:rFonts w:eastAsia="Times New Roman" w:cstheme="minorHAnsi"/>
-          <w:bCs/>
-          <w:iCs/>
-          <w:sz w:val="24"/>
-          <w:szCs w:val="24"/>
-        </w:rPr>
-        <w:t xml:space="preserve"> jQuery, Node, </w:t>
-      </w:r>
-      <w:r>
-        <w:rPr>
-          <w:rFonts w:eastAsia="Times New Roman" w:cstheme="minorHAnsi"/>
-          <w:bCs/>
-          <w:iCs/>
-          <w:sz w:val="24"/>
-          <w:szCs w:val="24"/>
-        </w:rPr>
-        <w:t xml:space="preserve">PHP, and </w:t>
-      </w:r>
-      <w:r>
-        <w:rPr>
-          <w:rFonts w:eastAsia="Times New Roman" w:cstheme="minorHAnsi"/>
-          <w:bCs/>
-          <w:iCs/>
-          <w:sz w:val="24"/>
-          <w:szCs w:val="24"/>
-        </w:rPr>
-        <w:t>Word</w:t>
-      </w:r>
-      <w:r>
-        <w:rPr>
-          <w:rFonts w:eastAsia="Times New Roman" w:cstheme="minorHAnsi"/>
-          <w:bCs/>
-          <w:iCs/>
-          <w:sz w:val="24"/>
-          <w:szCs w:val="24"/>
-        </w:rPr>
-        <w:t>P</w:t>
-      </w:r>
-      <w:r>
-        <w:rPr>
-          <w:rFonts w:eastAsia="Times New Roman" w:cstheme="minorHAnsi"/>
-          <w:bCs/>
-          <w:iCs/>
-          <w:sz w:val="24"/>
-          <w:szCs w:val="24"/>
-        </w:rPr>
-        <w:t>ress</w:t>
+          <w:sz w:val="24"/>
+          <w:szCs w:val="24"/>
+        </w:rPr>
+        <w:t xml:space="preserve">Integrated </w:t>
+      </w:r>
+      <w:r>
+        <w:rPr>
+          <w:rFonts w:eastAsia="Times New Roman" w:cstheme="minorHAnsi"/>
+          <w:bCs/>
+          <w:sz w:val="24"/>
+          <w:szCs w:val="24"/>
+        </w:rPr>
+        <w:t xml:space="preserve">AWS Amplify and </w:t>
+      </w:r>
+      <w:r>
+        <w:rPr>
+          <w:rFonts w:eastAsia="Times New Roman" w:cstheme="minorHAnsi"/>
+          <w:bCs/>
+          <w:sz w:val="24"/>
+          <w:szCs w:val="24"/>
+        </w:rPr>
+        <w:t>Netlify CMS with React,</w:t>
+      </w:r>
+      <w:r>
+        <w:rPr>
+          <w:rFonts w:eastAsia="Times New Roman" w:cstheme="minorHAnsi"/>
+          <w:bCs/>
+          <w:sz w:val="24"/>
+          <w:szCs w:val="24"/>
+        </w:rPr>
+        <w:t xml:space="preserve"> saving developers time by</w:t>
+      </w:r>
+      <w:r>
+        <w:rPr>
+          <w:rFonts w:eastAsia="Times New Roman" w:cstheme="minorHAnsi"/>
+          <w:bCs/>
+          <w:sz w:val="24"/>
+          <w:szCs w:val="24"/>
+        </w:rPr>
+        <w:t xml:space="preserve"> allowing others to edit site content and acceleratin</w:t>
+      </w:r>
+      <w:r>
+        <w:rPr>
+          <w:rFonts w:eastAsia="Times New Roman" w:cstheme="minorHAnsi"/>
+          <w:bCs/>
+          <w:sz w:val="24"/>
+          <w:szCs w:val="24"/>
+        </w:rPr>
+        <w:t>g</w:t>
+      </w:r>
+      <w:r>
+        <w:rPr>
+          <w:rFonts w:eastAsia="Times New Roman" w:cstheme="minorHAnsi"/>
+          <w:bCs/>
+          <w:sz w:val="24"/>
+          <w:szCs w:val="24"/>
+        </w:rPr>
+        <w:t xml:space="preserve"> the production of new websites.</w:t>
       </w:r>
     </w:p>
     <w:p>
@@ -856,64 +904,131 @@
         <w:rPr>
           <w:rFonts w:eastAsia="Times New Roman" w:cstheme="minorHAnsi"/>
           <w:bCs/>
-          <w:sz w:val="24"/>
-          <w:szCs w:val="24"/>
-        </w:rPr>
-        <w:t>Collaborate daily</w:t>
-      </w:r>
-      <w:r>
-        <w:rPr>
-          <w:rFonts w:eastAsia="Times New Roman" w:cstheme="minorHAnsi"/>
-          <w:bCs/>
-          <w:sz w:val="24"/>
-          <w:szCs w:val="24"/>
-        </w:rPr>
-        <w:t xml:space="preserve"> with </w:t>
-      </w:r>
-      <w:r>
-        <w:rPr>
-          <w:rFonts w:eastAsia="Times New Roman" w:cstheme="minorHAnsi"/>
-          <w:bCs/>
-          <w:sz w:val="24"/>
-          <w:szCs w:val="24"/>
-        </w:rPr>
-        <w:t>UI/UX, content,</w:t>
-      </w:r>
-      <w:r>
-        <w:rPr>
-          <w:rFonts w:eastAsia="Times New Roman" w:cstheme="minorHAnsi"/>
-          <w:bCs/>
-          <w:sz w:val="24"/>
-          <w:szCs w:val="24"/>
-        </w:rPr>
-        <w:t xml:space="preserve"> and QA teams </w:t>
-      </w:r>
-      <w:r>
-        <w:rPr>
-          <w:rFonts w:eastAsia="Times New Roman" w:cstheme="minorHAnsi"/>
-          <w:bCs/>
-          <w:sz w:val="24"/>
-          <w:szCs w:val="24"/>
-        </w:rPr>
-        <w:t xml:space="preserve">on projects from </w:t>
-      </w:r>
-      <w:r>
-        <w:rPr>
-          <w:rFonts w:eastAsia="Times New Roman" w:cstheme="minorHAnsi"/>
-          <w:bCs/>
-          <w:sz w:val="24"/>
-          <w:szCs w:val="24"/>
-        </w:rPr>
-        <w:t>start to finish</w:t>
-      </w:r>
-      <w:r>
-        <w:rPr>
-          <w:rFonts w:eastAsia="Times New Roman" w:cstheme="minorHAnsi"/>
-          <w:bCs/>
-          <w:sz w:val="24"/>
-          <w:szCs w:val="24"/>
-        </w:rPr>
-        <w:t xml:space="preserve"> to ensure style </w:t>
+          <w:iCs/>
+          <w:sz w:val="24"/>
+          <w:szCs w:val="24"/>
+        </w:rPr>
+        <w:t xml:space="preserve">Developed </w:t>
+      </w:r>
+      <w:r>
+        <w:rPr>
+          <w:rFonts w:eastAsia="Times New Roman" w:cstheme="minorHAnsi"/>
+          <w:bCs/>
+          <w:iCs/>
+          <w:sz w:val="24"/>
+          <w:szCs w:val="24"/>
+        </w:rPr>
+        <w:t>more than 40</w:t>
+      </w:r>
+      <w:r>
+        <w:rPr>
+          <w:rFonts w:eastAsia="Times New Roman" w:cstheme="minorHAnsi"/>
+          <w:bCs/>
+          <w:iCs/>
+          <w:sz w:val="24"/>
+          <w:szCs w:val="24"/>
+        </w:rPr>
+        <w:t xml:space="preserve"> other</w:t>
+      </w:r>
+      <w:r>
+        <w:rPr>
+          <w:rFonts w:eastAsia="Times New Roman" w:cstheme="minorHAnsi"/>
+          <w:bCs/>
+          <w:iCs/>
+          <w:sz w:val="24"/>
+          <w:szCs w:val="24"/>
+        </w:rPr>
+        <w:t xml:space="preserve"> websites </w:t>
+      </w:r>
+      <w:r>
+        <w:rPr>
+          <w:rFonts w:eastAsia="Times New Roman" w:cstheme="minorHAnsi"/>
+          <w:bCs/>
+          <w:iCs/>
+          <w:sz w:val="24"/>
+          <w:szCs w:val="24"/>
+        </w:rPr>
+        <w:t>with</w:t>
+      </w:r>
+      <w:r>
+        <w:rPr>
+          <w:rFonts w:eastAsia="Times New Roman" w:cstheme="minorHAnsi"/>
+          <w:bCs/>
+          <w:iCs/>
+          <w:sz w:val="24"/>
+          <w:szCs w:val="24"/>
+        </w:rPr>
+        <w:t xml:space="preserve"> jQuery,</w:t>
+      </w:r>
+      <w:r>
+        <w:rPr>
+          <w:rFonts w:eastAsia="Times New Roman" w:cstheme="minorHAnsi"/>
+          <w:bCs/>
+          <w:iCs/>
+          <w:sz w:val="24"/>
+          <w:szCs w:val="24"/>
+        </w:rPr>
+        <w:t xml:space="preserve"> </w:t>
+      </w:r>
+      <w:r>
+        <w:rPr>
+          <w:rFonts w:eastAsia="Times New Roman" w:cstheme="minorHAnsi"/>
+          <w:bCs/>
+          <w:iCs/>
+          <w:sz w:val="24"/>
+          <w:szCs w:val="24"/>
+        </w:rPr>
+        <w:t>PHP,</w:t>
+      </w:r>
+      <w:r>
+        <w:rPr>
+          <w:rFonts w:eastAsia="Times New Roman" w:cstheme="minorHAnsi"/>
+          <w:bCs/>
+          <w:iCs/>
+          <w:sz w:val="24"/>
+          <w:szCs w:val="24"/>
+        </w:rPr>
+        <w:t xml:space="preserve"> </w:t>
+      </w:r>
+      <w:r>
+        <w:rPr>
+          <w:rFonts w:eastAsia="Times New Roman" w:cstheme="minorHAnsi"/>
+          <w:bCs/>
+          <w:iCs/>
+          <w:sz w:val="24"/>
+          <w:szCs w:val="24"/>
+        </w:rPr>
+        <w:t>Word</w:t>
+      </w:r>
+      <w:r>
+        <w:rPr>
+          <w:rFonts w:eastAsia="Times New Roman" w:cstheme="minorHAnsi"/>
+          <w:bCs/>
+          <w:iCs/>
+          <w:sz w:val="24"/>
+          <w:szCs w:val="24"/>
+        </w:rPr>
+        <w:t>P</w:t>
+      </w:r>
+      <w:r>
+        <w:rPr>
+          <w:rFonts w:eastAsia="Times New Roman" w:cstheme="minorHAnsi"/>
+          <w:bCs/>
+          <w:iCs/>
+          <w:sz w:val="24"/>
+          <w:szCs w:val="24"/>
+        </w:rPr>
+        <w:t>ress</w:t>
+      </w:r>
+      <w:r>
+        <w:rPr>
+          <w:rFonts w:eastAsia="Times New Roman" w:cstheme="minorHAnsi"/>
+          <w:bCs/>
+          <w:iCs/>
+          <w:sz w:val="24"/>
+          <w:szCs w:val="24"/>
+        </w:rPr>
+        <w:t>, and Node.</w:t>
       </w:r>
     </w:p>
     <w:p>
@@ -924,6 +1039,758 @@
         <w:textAlignment w:val="baseline"/>
         <w:rPr>
           <w:rFonts w:eastAsia="Times New Roman" w:cstheme="minorHAnsi"/>
+          <w:bCs/>
+          <w:sz w:val="24"/>
+          <w:szCs w:val="24"/>
+        </w:rPr>
+      </w:pPr>
+    </w:p>
+    <w:p>
+      <w:pPr>
+        <w:pBdr>
+          <w:top w:val="single" w:sz="4" w:space="1" w:color="000000"/>
+          <w:bottom w:val="single" w:sz="4" w:space="1" w:color="000000"/>
+        </w:pBdr>
+        <w:spacing w:after="0" w:line="240" w:lineRule="auto"/>
+        <w:contextualSpacing/>
+        <w:rPr>
+          <w:rFonts w:eastAsia="Times New Roman" w:cstheme="minorHAnsi"/>
+          <w:sz w:val="24"/>
+          <w:szCs w:val="24"/>
+        </w:rPr>
+      </w:pPr>
+      <w:r>
+        <w:rPr>
+          <w:rFonts w:eastAsia="Times New Roman" w:cstheme="minorHAnsi"/>
+          <w:b/>
+          <w:bCs/>
+          <w:sz w:val="24"/>
+          <w:szCs w:val="24"/>
+        </w:rPr>
+        <w:t>PROJECTS</w:t>
+      </w:r>
+    </w:p>
+    <w:p>
+      <w:pPr>
+        <w:spacing w:after="0" w:line="240" w:lineRule="auto"/>
+        <w:contextualSpacing/>
+        <w:rPr>
+          <w:rFonts w:eastAsia="Times New Roman" w:cstheme="minorHAnsi"/>
+          <w:sz w:val="24"/>
+          <w:szCs w:val="24"/>
+        </w:rPr>
+      </w:pPr>
+      <w:r>
+        <w:rPr>
+          <w:rFonts w:eastAsia="Times New Roman" w:cstheme="minorHAnsi"/>
+          <w:i/>
+          <w:iCs/>
+          <w:sz w:val="24"/>
+          <w:szCs w:val="24"/>
+        </w:rPr>
+        <w:t>Olympics Ticket Tracker (</w:t>
+      </w:r>
+      <w:proofErr w:type="spellStart"/>
+      <w:r>
+        <w:rPr>
+          <w:rFonts w:eastAsia="Times New Roman" w:cstheme="minorHAnsi"/>
+          <w:i/>
+          <w:iCs/>
+          <w:sz w:val="24"/>
+          <w:szCs w:val="24"/>
+        </w:rPr>
+        <w:t>Olymkets</w:t>
+      </w:r>
+      <w:proofErr w:type="spellEnd"/>
+      <w:r>
+        <w:rPr>
+          <w:rFonts w:eastAsia="Times New Roman" w:cstheme="minorHAnsi"/>
+          <w:i/>
+          <w:iCs/>
+          <w:sz w:val="24"/>
+          <w:szCs w:val="24"/>
+        </w:rPr>
+        <w:t>)</w:t>
+      </w:r>
+    </w:p>
+    <w:p>
+      <w:pPr>
+        <w:numPr>
+          <w:ilvl w:val="0"/>
+          <w:numId w:val="1"/>
+        </w:numPr>
+        <w:spacing w:after="0" w:line="240" w:lineRule="auto"/>
+        <w:contextualSpacing/>
+        <w:textAlignment w:val="baseline"/>
+        <w:rPr>
+          <w:rFonts w:eastAsia="Times New Roman" w:cstheme="minorHAnsi"/>
+          <w:sz w:val="24"/>
+          <w:szCs w:val="24"/>
+        </w:rPr>
+      </w:pPr>
+      <w:r>
+        <w:rPr>
+          <w:rFonts w:eastAsia="Times New Roman" w:cstheme="minorHAnsi"/>
+          <w:bCs/>
+          <w:iCs/>
+          <w:sz w:val="24"/>
+          <w:szCs w:val="24"/>
+        </w:rPr>
+        <w:t>Scrapes the US Olympics ticket</w:t>
+      </w:r>
+      <w:r>
+        <w:rPr>
+          <w:rFonts w:eastAsia="Times New Roman" w:cstheme="minorHAnsi"/>
+          <w:bCs/>
+          <w:iCs/>
+          <w:sz w:val="24"/>
+          <w:szCs w:val="24"/>
+        </w:rPr>
+        <w:t xml:space="preserve"> </w:t>
+      </w:r>
+      <w:r>
+        <w:rPr>
+          <w:rFonts w:eastAsia="Times New Roman" w:cstheme="minorHAnsi"/>
+          <w:bCs/>
+          <w:iCs/>
+          <w:sz w:val="24"/>
+          <w:szCs w:val="24"/>
+        </w:rPr>
+        <w:t xml:space="preserve">site at a desired </w:t>
+      </w:r>
+      <w:r>
+        <w:rPr>
+          <w:rFonts w:eastAsia="Times New Roman" w:cstheme="minorHAnsi"/>
+          <w:bCs/>
+          <w:iCs/>
+          <w:sz w:val="24"/>
+          <w:szCs w:val="24"/>
+        </w:rPr>
+        <w:t xml:space="preserve">time </w:t>
+      </w:r>
+      <w:r>
+        <w:rPr>
+          <w:rFonts w:eastAsia="Times New Roman" w:cstheme="minorHAnsi"/>
+          <w:bCs/>
+          <w:iCs/>
+          <w:sz w:val="24"/>
+          <w:szCs w:val="24"/>
+        </w:rPr>
+        <w:t xml:space="preserve">interval for available tickets. Sends availability status and </w:t>
+      </w:r>
+      <w:r>
+        <w:rPr>
+          <w:rFonts w:eastAsia="Times New Roman" w:cstheme="minorHAnsi"/>
+          <w:bCs/>
+          <w:iCs/>
+          <w:sz w:val="24"/>
+          <w:szCs w:val="24"/>
+        </w:rPr>
+        <w:t xml:space="preserve">site </w:t>
+      </w:r>
+      <w:r>
+        <w:rPr>
+          <w:rFonts w:eastAsia="Times New Roman" w:cstheme="minorHAnsi"/>
+          <w:bCs/>
+          <w:iCs/>
+          <w:sz w:val="24"/>
+          <w:szCs w:val="24"/>
+        </w:rPr>
+        <w:t>links to the user via text and the chat app Discord.</w:t>
+      </w:r>
+    </w:p>
+    <w:p>
+      <w:pPr>
+        <w:numPr>
+          <w:ilvl w:val="0"/>
+          <w:numId w:val="1"/>
+        </w:numPr>
+        <w:spacing w:after="0" w:line="240" w:lineRule="auto"/>
+        <w:contextualSpacing/>
+        <w:textAlignment w:val="baseline"/>
+        <w:rPr>
+          <w:rFonts w:eastAsia="Times New Roman" w:cstheme="minorHAnsi"/>
+          <w:sz w:val="24"/>
+          <w:szCs w:val="24"/>
+        </w:rPr>
+      </w:pPr>
+      <w:r>
+        <w:rPr>
+          <w:rFonts w:eastAsia="Times New Roman" w:cstheme="minorHAnsi"/>
+          <w:sz w:val="24"/>
+          <w:szCs w:val="24"/>
+        </w:rPr>
+        <w:t>Server</w:t>
+      </w:r>
+      <w:r>
+        <w:rPr>
+          <w:rFonts w:eastAsia="Times New Roman" w:cstheme="minorHAnsi"/>
+          <w:sz w:val="24"/>
+          <w:szCs w:val="24"/>
+        </w:rPr>
+        <w:t xml:space="preserve"> </w:t>
+      </w:r>
+      <w:r>
+        <w:rPr>
+          <w:rFonts w:eastAsia="Times New Roman" w:cstheme="minorHAnsi"/>
+          <w:sz w:val="24"/>
+          <w:szCs w:val="24"/>
+        </w:rPr>
+        <w:t xml:space="preserve">built </w:t>
+      </w:r>
+      <w:r>
+        <w:rPr>
+          <w:rFonts w:eastAsia="Times New Roman" w:cstheme="minorHAnsi"/>
+          <w:sz w:val="24"/>
+          <w:szCs w:val="24"/>
+        </w:rPr>
+        <w:t>with Express/Node</w:t>
+      </w:r>
+      <w:r>
+        <w:rPr>
+          <w:rFonts w:eastAsia="Times New Roman" w:cstheme="minorHAnsi"/>
+          <w:sz w:val="24"/>
+          <w:szCs w:val="24"/>
+        </w:rPr>
+        <w:t xml:space="preserve">, </w:t>
+      </w:r>
+      <w:r>
+        <w:rPr>
+          <w:rFonts w:eastAsia="Times New Roman" w:cstheme="minorHAnsi"/>
+          <w:sz w:val="24"/>
+          <w:szCs w:val="24"/>
+        </w:rPr>
+        <w:t>texts sent</w:t>
+      </w:r>
+      <w:r>
+        <w:rPr>
+          <w:rFonts w:eastAsia="Times New Roman" w:cstheme="minorHAnsi"/>
+          <w:sz w:val="24"/>
+          <w:szCs w:val="24"/>
+        </w:rPr>
+        <w:t xml:space="preserve"> </w:t>
+      </w:r>
+      <w:r>
+        <w:rPr>
+          <w:rFonts w:eastAsia="Times New Roman" w:cstheme="minorHAnsi"/>
+          <w:sz w:val="24"/>
+          <w:szCs w:val="24"/>
+        </w:rPr>
+        <w:t>via</w:t>
+      </w:r>
+      <w:r>
+        <w:rPr>
+          <w:rFonts w:eastAsia="Times New Roman" w:cstheme="minorHAnsi"/>
+          <w:sz w:val="24"/>
+          <w:szCs w:val="24"/>
+        </w:rPr>
+        <w:t xml:space="preserve"> Twilio, and chat messaging via Discor</w:t>
+      </w:r>
+      <w:r>
+        <w:rPr>
+          <w:rFonts w:eastAsia="Times New Roman" w:cstheme="minorHAnsi"/>
+          <w:sz w:val="24"/>
+          <w:szCs w:val="24"/>
+        </w:rPr>
+        <w:t>d</w:t>
+      </w:r>
+      <w:r>
+        <w:rPr>
+          <w:rFonts w:eastAsia="Times New Roman" w:cstheme="minorHAnsi"/>
+          <w:sz w:val="24"/>
+          <w:szCs w:val="24"/>
+        </w:rPr>
+        <w:t>.</w:t>
+      </w:r>
+    </w:p>
+    <w:p>
+      <w:pPr>
+        <w:spacing w:after="0" w:line="240" w:lineRule="auto"/>
+        <w:contextualSpacing/>
+        <w:textAlignment w:val="baseline"/>
+        <w:rPr>
+          <w:rFonts w:eastAsia="Times New Roman" w:cstheme="minorHAnsi"/>
+          <w:sz w:val="24"/>
+          <w:szCs w:val="24"/>
+        </w:rPr>
+      </w:pPr>
+    </w:p>
+    <w:p>
+      <w:pPr>
+        <w:spacing w:after="0" w:line="240" w:lineRule="auto"/>
+        <w:contextualSpacing/>
+        <w:rPr>
+          <w:rFonts w:eastAsia="Times New Roman" w:cstheme="minorHAnsi"/>
+          <w:bCs/>
+          <w:sz w:val="24"/>
+          <w:szCs w:val="24"/>
+        </w:rPr>
+      </w:pPr>
+      <w:r>
+        <w:rPr>
+          <w:rFonts w:eastAsia="Times New Roman" w:cstheme="minorHAnsi"/>
+          <w:i/>
+          <w:iCs/>
+          <w:sz w:val="24"/>
+          <w:szCs w:val="24"/>
+        </w:rPr>
+        <w:t>Summon Simulator</w:t>
+      </w:r>
+      <w:r>
+        <w:rPr>
+          <w:rFonts w:eastAsia="Times New Roman" w:cstheme="minorHAnsi"/>
+          <w:b/>
+          <w:bCs/>
+          <w:sz w:val="24"/>
+          <w:szCs w:val="24"/>
+        </w:rPr>
+        <w:t xml:space="preserve"> </w:t>
+      </w:r>
+    </w:p>
+    <w:p>
+      <w:pPr>
+        <w:pStyle w:val="ListParagraph"/>
+        <w:numPr>
+          <w:ilvl w:val="0"/>
+          <w:numId w:val="1"/>
+        </w:numPr>
+        <w:spacing w:after="0" w:line="240" w:lineRule="auto"/>
+        <w:rPr>
+          <w:rFonts w:eastAsia="Times New Roman" w:cstheme="minorHAnsi"/>
+          <w:iCs/>
+          <w:sz w:val="24"/>
+          <w:szCs w:val="24"/>
+        </w:rPr>
+      </w:pPr>
+      <w:r>
+        <w:rPr>
+          <w:rFonts w:eastAsia="Times New Roman" w:cstheme="minorHAnsi"/>
+          <w:iCs/>
+          <w:sz w:val="24"/>
+          <w:szCs w:val="24"/>
+        </w:rPr>
+        <w:t xml:space="preserve">A statistical tool for players of Nintendo's mobile game Fire Emblem Heroes that conducts </w:t>
+      </w:r>
+      <w:proofErr w:type="gramStart"/>
+      <w:r>
+        <w:rPr>
+          <w:rFonts w:eastAsia="Times New Roman" w:cstheme="minorHAnsi"/>
+          <w:iCs/>
+          <w:sz w:val="24"/>
+          <w:szCs w:val="24"/>
+        </w:rPr>
+        <w:t>a number of</w:t>
+      </w:r>
+      <w:proofErr w:type="gramEnd"/>
+      <w:r>
+        <w:rPr>
+          <w:rFonts w:eastAsia="Times New Roman" w:cstheme="minorHAnsi"/>
+          <w:iCs/>
+          <w:sz w:val="24"/>
+          <w:szCs w:val="24"/>
+        </w:rPr>
+        <w:t xml:space="preserve"> trials to tell the user their chance of randomly summoning their chosen heroes as well as other statistics.</w:t>
+      </w:r>
+    </w:p>
+    <w:p>
+      <w:pPr>
+        <w:numPr>
+          <w:ilvl w:val="0"/>
+          <w:numId w:val="1"/>
+        </w:numPr>
+        <w:spacing w:after="0" w:line="240" w:lineRule="auto"/>
+        <w:contextualSpacing/>
+        <w:textAlignment w:val="baseline"/>
+        <w:rPr>
+          <w:rFonts w:eastAsia="Times New Roman" w:cstheme="minorHAnsi"/>
+          <w:sz w:val="24"/>
+          <w:szCs w:val="24"/>
+        </w:rPr>
+      </w:pPr>
+      <w:r>
+        <w:rPr>
+          <w:rFonts w:eastAsia="Times New Roman" w:cstheme="minorHAnsi"/>
+          <w:sz w:val="24"/>
+          <w:szCs w:val="24"/>
+        </w:rPr>
+        <w:t>Front end app built with HTML</w:t>
+      </w:r>
+      <w:r>
+        <w:rPr>
+          <w:rFonts w:eastAsia="Times New Roman" w:cstheme="minorHAnsi"/>
+          <w:sz w:val="24"/>
+          <w:szCs w:val="24"/>
+        </w:rPr>
+        <w:t>/</w:t>
+      </w:r>
+      <w:r>
+        <w:rPr>
+          <w:rFonts w:eastAsia="Times New Roman" w:cstheme="minorHAnsi"/>
+          <w:sz w:val="24"/>
+          <w:szCs w:val="24"/>
+        </w:rPr>
+        <w:t>CSS, JavaScript, and jQuery.</w:t>
+      </w:r>
+    </w:p>
+    <w:p>
+      <w:pPr>
+        <w:spacing w:after="0" w:line="240" w:lineRule="auto"/>
+        <w:ind w:left="720"/>
+        <w:contextualSpacing/>
+        <w:textAlignment w:val="baseline"/>
+        <w:rPr>
+          <w:rFonts w:eastAsia="Times New Roman" w:cstheme="minorHAnsi"/>
+          <w:sz w:val="24"/>
+          <w:szCs w:val="24"/>
+        </w:rPr>
+      </w:pPr>
+    </w:p>
+    <w:p>
+      <w:pPr>
+        <w:spacing w:after="0" w:line="240" w:lineRule="auto"/>
+        <w:contextualSpacing/>
+        <w:rPr>
+          <w:rFonts w:eastAsia="Times New Roman" w:cstheme="minorHAnsi"/>
+          <w:sz w:val="24"/>
+          <w:szCs w:val="24"/>
+        </w:rPr>
+      </w:pPr>
+      <w:r>
+        <w:rPr>
+          <w:rFonts w:eastAsia="Times New Roman" w:cstheme="minorHAnsi"/>
+          <w:i/>
+          <w:iCs/>
+          <w:sz w:val="24"/>
+          <w:szCs w:val="24"/>
+        </w:rPr>
+        <w:t>dad-a-base</w:t>
+      </w:r>
+    </w:p>
+    <w:p>
+      <w:pPr>
+        <w:numPr>
+          <w:ilvl w:val="0"/>
+          <w:numId w:val="1"/>
+        </w:numPr>
+        <w:spacing w:after="0" w:line="240" w:lineRule="auto"/>
+        <w:contextualSpacing/>
+        <w:textAlignment w:val="baseline"/>
+        <w:rPr>
+          <w:rFonts w:eastAsia="Times New Roman" w:cstheme="minorHAnsi"/>
+          <w:sz w:val="24"/>
+          <w:szCs w:val="24"/>
+        </w:rPr>
+      </w:pPr>
+      <w:proofErr w:type="gramStart"/>
+      <w:r>
+        <w:rPr>
+          <w:rFonts w:eastAsia="Times New Roman" w:cstheme="minorHAnsi"/>
+          <w:bCs/>
+          <w:iCs/>
+          <w:sz w:val="24"/>
+          <w:szCs w:val="24"/>
+        </w:rPr>
+        <w:t>Group project,</w:t>
+      </w:r>
+      <w:proofErr w:type="gramEnd"/>
+      <w:r>
+        <w:rPr>
+          <w:rFonts w:eastAsia="Times New Roman" w:cstheme="minorHAnsi"/>
+          <w:bCs/>
+          <w:iCs/>
+          <w:sz w:val="24"/>
+          <w:szCs w:val="24"/>
+        </w:rPr>
+        <w:t xml:space="preserve"> </w:t>
+      </w:r>
+      <w:r>
+        <w:rPr>
+          <w:rFonts w:eastAsia="Times New Roman" w:cstheme="minorHAnsi"/>
+          <w:bCs/>
+          <w:iCs/>
+          <w:sz w:val="24"/>
+          <w:szCs w:val="24"/>
+        </w:rPr>
+        <w:t xml:space="preserve">scrapes </w:t>
+      </w:r>
+      <w:r>
+        <w:rPr>
+          <w:rFonts w:eastAsia="Times New Roman" w:cstheme="minorHAnsi"/>
+          <w:bCs/>
+          <w:iCs/>
+          <w:sz w:val="24"/>
+          <w:szCs w:val="24"/>
+        </w:rPr>
+        <w:t xml:space="preserve">online </w:t>
+      </w:r>
+      <w:r>
+        <w:rPr>
+          <w:rFonts w:eastAsia="Times New Roman" w:cstheme="minorHAnsi"/>
+          <w:bCs/>
+          <w:iCs/>
+          <w:sz w:val="24"/>
+          <w:szCs w:val="24"/>
+        </w:rPr>
+        <w:t xml:space="preserve">dad-related </w:t>
+      </w:r>
+      <w:r>
+        <w:rPr>
+          <w:rFonts w:eastAsia="Times New Roman" w:cstheme="minorHAnsi"/>
+          <w:bCs/>
+          <w:iCs/>
+          <w:sz w:val="24"/>
+          <w:szCs w:val="24"/>
+        </w:rPr>
+        <w:t>news</w:t>
+      </w:r>
+      <w:r>
+        <w:rPr>
+          <w:rFonts w:eastAsia="Times New Roman" w:cstheme="minorHAnsi"/>
+          <w:bCs/>
+          <w:iCs/>
+          <w:sz w:val="24"/>
+          <w:szCs w:val="24"/>
+        </w:rPr>
+        <w:t xml:space="preserve"> and articles and includes a log-in</w:t>
+      </w:r>
+      <w:r>
+        <w:rPr>
+          <w:rFonts w:eastAsia="Times New Roman" w:cstheme="minorHAnsi"/>
+          <w:bCs/>
+          <w:iCs/>
+          <w:sz w:val="24"/>
+          <w:szCs w:val="24"/>
+        </w:rPr>
+        <w:t xml:space="preserve"> </w:t>
+      </w:r>
+      <w:r>
+        <w:rPr>
+          <w:rFonts w:eastAsia="Times New Roman" w:cstheme="minorHAnsi"/>
+          <w:bCs/>
+          <w:iCs/>
+          <w:sz w:val="24"/>
+          <w:szCs w:val="24"/>
+        </w:rPr>
+        <w:t xml:space="preserve">and </w:t>
+      </w:r>
+      <w:r>
+        <w:rPr>
+          <w:rFonts w:eastAsia="Times New Roman" w:cstheme="minorHAnsi"/>
+          <w:bCs/>
+          <w:iCs/>
+          <w:sz w:val="24"/>
+          <w:szCs w:val="24"/>
+        </w:rPr>
+        <w:t xml:space="preserve">a </w:t>
+      </w:r>
+      <w:r>
+        <w:rPr>
+          <w:rFonts w:eastAsia="Times New Roman" w:cstheme="minorHAnsi"/>
+          <w:bCs/>
+          <w:iCs/>
+          <w:sz w:val="24"/>
+          <w:szCs w:val="24"/>
+        </w:rPr>
+        <w:t>forum</w:t>
+      </w:r>
+      <w:r>
+        <w:rPr>
+          <w:rFonts w:eastAsia="Times New Roman" w:cstheme="minorHAnsi"/>
+          <w:bCs/>
+          <w:iCs/>
+          <w:sz w:val="24"/>
+          <w:szCs w:val="24"/>
+        </w:rPr>
+        <w:t>.</w:t>
+      </w:r>
+    </w:p>
+    <w:p>
+      <w:pPr>
+        <w:numPr>
+          <w:ilvl w:val="0"/>
+          <w:numId w:val="1"/>
+        </w:numPr>
+        <w:spacing w:after="0" w:line="240" w:lineRule="auto"/>
+        <w:contextualSpacing/>
+        <w:textAlignment w:val="baseline"/>
+        <w:rPr>
+          <w:rFonts w:eastAsia="Times New Roman" w:cstheme="minorHAnsi"/>
+          <w:sz w:val="24"/>
+          <w:szCs w:val="24"/>
+        </w:rPr>
+      </w:pPr>
+      <w:r>
+        <w:rPr>
+          <w:rFonts w:eastAsia="Times New Roman" w:cstheme="minorHAnsi"/>
+          <w:sz w:val="24"/>
+          <w:szCs w:val="24"/>
+        </w:rPr>
+        <w:t>Role: Built the log-in system (</w:t>
+      </w:r>
+      <w:r>
+        <w:rPr>
+          <w:rFonts w:eastAsia="Times New Roman" w:cstheme="minorHAnsi"/>
+          <w:sz w:val="24"/>
+          <w:szCs w:val="24"/>
+        </w:rPr>
+        <w:t xml:space="preserve">via e-mail or </w:t>
+      </w:r>
+      <w:r>
+        <w:rPr>
+          <w:rFonts w:eastAsia="Times New Roman" w:cstheme="minorHAnsi"/>
+          <w:sz w:val="24"/>
+          <w:szCs w:val="24"/>
+        </w:rPr>
+        <w:t>Facebook) and the forum and its components with React</w:t>
+      </w:r>
+      <w:r>
+        <w:rPr>
+          <w:rFonts w:eastAsia="Times New Roman" w:cstheme="minorHAnsi"/>
+          <w:sz w:val="24"/>
+          <w:szCs w:val="24"/>
+        </w:rPr>
+        <w:t>.</w:t>
+      </w:r>
+    </w:p>
+    <w:p>
+      <w:pPr>
+        <w:numPr>
+          <w:ilvl w:val="0"/>
+          <w:numId w:val="1"/>
+        </w:numPr>
+        <w:spacing w:after="0" w:line="240" w:lineRule="auto"/>
+        <w:contextualSpacing/>
+        <w:textAlignment w:val="baseline"/>
+        <w:rPr>
+          <w:rFonts w:eastAsia="Times New Roman" w:cstheme="minorHAnsi"/>
+          <w:sz w:val="24"/>
+          <w:szCs w:val="24"/>
+        </w:rPr>
+      </w:pPr>
+      <w:r>
+        <w:rPr>
+          <w:rFonts w:eastAsia="Times New Roman" w:cstheme="minorHAnsi"/>
+          <w:sz w:val="24"/>
+          <w:szCs w:val="24"/>
+        </w:rPr>
+        <w:t xml:space="preserve">App front end </w:t>
+      </w:r>
+      <w:r>
+        <w:rPr>
+          <w:rFonts w:eastAsia="Times New Roman" w:cstheme="minorHAnsi"/>
+          <w:sz w:val="24"/>
+          <w:szCs w:val="24"/>
+        </w:rPr>
+        <w:t>built with</w:t>
+      </w:r>
+      <w:r>
+        <w:rPr>
+          <w:rFonts w:eastAsia="Times New Roman" w:cstheme="minorHAnsi"/>
+          <w:sz w:val="24"/>
+          <w:szCs w:val="24"/>
+        </w:rPr>
+        <w:t xml:space="preserve"> React, back end built with</w:t>
+      </w:r>
+      <w:r>
+        <w:rPr>
+          <w:rFonts w:eastAsia="Times New Roman" w:cstheme="minorHAnsi"/>
+          <w:sz w:val="24"/>
+          <w:szCs w:val="24"/>
+        </w:rPr>
+        <w:t xml:space="preserve"> Express/Node and</w:t>
+      </w:r>
+      <w:r>
+        <w:rPr>
+          <w:rFonts w:eastAsia="Times New Roman" w:cstheme="minorHAnsi"/>
+          <w:sz w:val="24"/>
+          <w:szCs w:val="24"/>
+        </w:rPr>
+        <w:t xml:space="preserve"> MySQL</w:t>
+      </w:r>
+      <w:r>
+        <w:rPr>
+          <w:rFonts w:eastAsia="Times New Roman" w:cstheme="minorHAnsi"/>
+          <w:sz w:val="24"/>
+          <w:szCs w:val="24"/>
+        </w:rPr>
+        <w:t>.</w:t>
+      </w:r>
+    </w:p>
+    <w:p>
+      <w:pPr>
+        <w:spacing w:after="0" w:line="240" w:lineRule="auto"/>
+        <w:contextualSpacing/>
+        <w:textAlignment w:val="baseline"/>
+        <w:rPr>
+          <w:rFonts w:eastAsia="Times New Roman" w:cstheme="minorHAnsi"/>
+          <w:sz w:val="24"/>
+          <w:szCs w:val="24"/>
+        </w:rPr>
+      </w:pPr>
+    </w:p>
+    <w:p>
+      <w:pPr>
+        <w:spacing w:after="0" w:line="240" w:lineRule="auto"/>
+        <w:contextualSpacing/>
+        <w:textAlignment w:val="baseline"/>
+        <w:rPr>
+          <w:rFonts w:eastAsia="Times New Roman" w:cstheme="minorHAnsi"/>
+          <w:sz w:val="24"/>
+          <w:szCs w:val="24"/>
+        </w:rPr>
+      </w:pPr>
+      <w:r>
+        <w:rPr>
+          <w:rFonts w:eastAsia="Times New Roman" w:cstheme="minorHAnsi"/>
+          <w:b/>
+          <w:bCs/>
+          <w:sz w:val="24"/>
+          <w:szCs w:val="24"/>
+        </w:rPr>
+        <w:tab/>
+      </w:r>
+      <w:r>
+        <w:rPr>
+          <w:rFonts w:eastAsia="Times New Roman" w:cstheme="minorHAnsi"/>
+          <w:b/>
+          <w:bCs/>
+          <w:sz w:val="24"/>
+          <w:szCs w:val="24"/>
+        </w:rPr>
+        <w:tab/>
+      </w:r>
+      <w:r>
+        <w:rPr>
+          <w:rFonts w:eastAsia="Times New Roman" w:cstheme="minorHAnsi"/>
+          <w:b/>
+          <w:bCs/>
+          <w:sz w:val="24"/>
+          <w:szCs w:val="24"/>
+        </w:rPr>
+        <w:tab/>
+      </w:r>
+      <w:r>
+        <w:rPr>
+          <w:rFonts w:eastAsia="Times New Roman" w:cstheme="minorHAnsi"/>
+          <w:b/>
+          <w:bCs/>
+          <w:sz w:val="24"/>
+          <w:szCs w:val="24"/>
+        </w:rPr>
+        <w:tab/>
+      </w:r>
+    </w:p>
+    <w:p>
+      <w:pPr>
+        <w:pBdr>
+          <w:top w:val="single" w:sz="4" w:space="1" w:color="000000"/>
+          <w:bottom w:val="single" w:sz="4" w:space="1" w:color="000000"/>
+        </w:pBdr>
+        <w:spacing w:after="0" w:line="240" w:lineRule="auto"/>
+        <w:contextualSpacing/>
+        <w:rPr>
+          <w:rFonts w:eastAsia="Times New Roman" w:cstheme="minorHAnsi"/>
+          <w:b/>
           <w:bCs/>
           <w:sz w:val="24"/>
           <w:szCs w:val="24"/>
@@ -939,55 +1806,23 @@
       <w:r>
         <w:rPr>
           <w:rFonts w:eastAsia="Times New Roman" w:cstheme="minorHAnsi"/>
-          <w:bCs/>
-          <w:sz w:val="24"/>
-          <w:szCs w:val="24"/>
-        </w:rPr>
-        <w:t>and functionality</w:t>
-      </w:r>
-    </w:p>
-    <w:p>
-      <w:pPr>
-        <w:spacing w:after="0" w:line="240" w:lineRule="auto"/>
-        <w:contextualSpacing/>
-        <w:rPr>
-          <w:rFonts w:eastAsia="Times New Roman" w:cstheme="minorHAnsi"/>
-          <w:sz w:val="24"/>
-          <w:szCs w:val="24"/>
-        </w:rPr>
-      </w:pPr>
-    </w:p>
-    <w:p>
-      <w:pPr>
-        <w:pBdr>
-          <w:top w:val="single" w:sz="4" w:space="1" w:color="000000"/>
-          <w:bottom w:val="single" w:sz="4" w:space="1" w:color="000000"/>
-        </w:pBdr>
-        <w:spacing w:after="0" w:line="240" w:lineRule="auto"/>
-        <w:contextualSpacing/>
-        <w:rPr>
-          <w:rFonts w:eastAsia="Times New Roman" w:cstheme="minorHAnsi"/>
-          <w:sz w:val="24"/>
-          <w:szCs w:val="24"/>
-        </w:rPr>
-      </w:pPr>
-      <w:r>
-        <w:rPr>
-          <w:rFonts w:eastAsia="Times New Roman" w:cstheme="minorHAnsi"/>
           <w:b/>
           <w:bCs/>
           <w:sz w:val="24"/>
           <w:szCs w:val="24"/>
         </w:rPr>
-        <w:t>PROJECTS</w:t>
-      </w:r>
-    </w:p>
-    <w:p>
-      <w:pPr>
-        <w:spacing w:after="0" w:line="240" w:lineRule="auto"/>
-        <w:contextualSpacing/>
-        <w:rPr>
-          <w:rFonts w:eastAsia="Times New Roman" w:cstheme="minorHAnsi"/>
+        <w:t>EDUCATION</w:t>
+      </w:r>
+    </w:p>
+    <w:p>
+      <w:pPr>
+        <w:spacing w:line="240" w:lineRule="auto"/>
+        <w:contextualSpacing/>
+        <w:rPr>
+          <w:rFonts w:eastAsia="Times New Roman" w:cstheme="minorHAnsi"/>
+          <w:b/>
+          <w:bCs/>
+          <w:iCs/>
           <w:sz w:val="24"/>
           <w:szCs w:val="24"/>
         </w:rPr>
@@ -996,43 +1831,15 @@
         <w:rPr>
           <w:rFonts w:eastAsia="Times New Roman" w:cstheme="minorHAnsi"/>
           <w:i/>
-          <w:iCs/>
-          <w:sz w:val="24"/>
-          <w:szCs w:val="24"/>
-        </w:rPr>
-        <w:t>dad-a-base</w:t>
-      </w:r>
-    </w:p>
-    <w:p>
-      <w:pPr>
-        <w:numPr>
-          <w:ilvl w:val="0"/>
-          <w:numId w:val="1"/>
-        </w:numPr>
-        <w:spacing w:after="0" w:line="240" w:lineRule="auto"/>
-        <w:contextualSpacing/>
-        <w:textAlignment w:val="baseline"/>
-        <w:rPr>
-          <w:rFonts w:eastAsia="Times New Roman" w:cstheme="minorHAnsi"/>
-          <w:sz w:val="24"/>
-          <w:szCs w:val="24"/>
-        </w:rPr>
-      </w:pPr>
-      <w:proofErr w:type="gramStart"/>
-      <w:r>
-        <w:rPr>
-          <w:rFonts w:eastAsia="Times New Roman" w:cstheme="minorHAnsi"/>
-          <w:bCs/>
-          <w:iCs/>
-          <w:sz w:val="24"/>
-          <w:szCs w:val="24"/>
-        </w:rPr>
-        <w:t>Group project,</w:t>
-      </w:r>
-      <w:proofErr w:type="gramEnd"/>
-      <w:r>
-        <w:rPr>
-          <w:rFonts w:eastAsia="Times New Roman" w:cstheme="minorHAnsi"/>
+          <w:sz w:val="24"/>
+          <w:szCs w:val="24"/>
+        </w:rPr>
+        <w:t>JavaScript Full Stack Web Development</w:t>
+      </w:r>
+      <w:r>
+        <w:rPr>
+          <w:rFonts w:eastAsia="Times New Roman" w:cstheme="minorHAnsi"/>
+          <w:b/>
           <w:bCs/>
           <w:iCs/>
           <w:sz w:val="24"/>
@@ -1040,277 +1847,76 @@
         </w:rPr>
         <w:t xml:space="preserve"> </w:t>
       </w:r>
-      <w:r>
-        <w:rPr>
-          <w:rFonts w:eastAsia="Times New Roman" w:cstheme="minorHAnsi"/>
-          <w:bCs/>
-          <w:iCs/>
-          <w:sz w:val="24"/>
-          <w:szCs w:val="24"/>
-        </w:rPr>
-        <w:t xml:space="preserve">scrapes </w:t>
-      </w:r>
-      <w:r>
-        <w:rPr>
-          <w:rFonts w:eastAsia="Times New Roman" w:cstheme="minorHAnsi"/>
-          <w:bCs/>
-          <w:iCs/>
-          <w:sz w:val="24"/>
-          <w:szCs w:val="24"/>
-        </w:rPr>
-        <w:t xml:space="preserve">online </w:t>
-      </w:r>
-      <w:r>
-        <w:rPr>
-          <w:rFonts w:eastAsia="Times New Roman" w:cstheme="minorHAnsi"/>
-          <w:bCs/>
-          <w:iCs/>
-          <w:sz w:val="24"/>
-          <w:szCs w:val="24"/>
-        </w:rPr>
-        <w:t xml:space="preserve">dad-related </w:t>
-      </w:r>
-      <w:r>
-        <w:rPr>
-          <w:rFonts w:eastAsia="Times New Roman" w:cstheme="minorHAnsi"/>
-          <w:bCs/>
-          <w:iCs/>
-          <w:sz w:val="24"/>
-          <w:szCs w:val="24"/>
-        </w:rPr>
-        <w:t>news</w:t>
-      </w:r>
-      <w:r>
-        <w:rPr>
-          <w:rFonts w:eastAsia="Times New Roman" w:cstheme="minorHAnsi"/>
-          <w:bCs/>
-          <w:iCs/>
-          <w:sz w:val="24"/>
-          <w:szCs w:val="24"/>
-        </w:rPr>
-        <w:t xml:space="preserve"> and articles and includes a log-in and </w:t>
-      </w:r>
-      <w:r>
-        <w:rPr>
-          <w:rFonts w:eastAsia="Times New Roman" w:cstheme="minorHAnsi"/>
-          <w:bCs/>
-          <w:iCs/>
-          <w:sz w:val="24"/>
-          <w:szCs w:val="24"/>
-        </w:rPr>
-        <w:t xml:space="preserve">a </w:t>
-      </w:r>
-      <w:r>
-        <w:rPr>
-          <w:rFonts w:eastAsia="Times New Roman" w:cstheme="minorHAnsi"/>
-          <w:bCs/>
-          <w:iCs/>
-          <w:sz w:val="24"/>
-          <w:szCs w:val="24"/>
-        </w:rPr>
-        <w:t>forum</w:t>
-      </w:r>
-      <w:r>
-        <w:rPr>
-          <w:rFonts w:eastAsia="Times New Roman" w:cstheme="minorHAnsi"/>
-          <w:bCs/>
-          <w:iCs/>
-          <w:sz w:val="24"/>
-          <w:szCs w:val="24"/>
-        </w:rPr>
-        <w:t>.</w:t>
-      </w:r>
-    </w:p>
-    <w:p>
-      <w:pPr>
-        <w:numPr>
-          <w:ilvl w:val="0"/>
-          <w:numId w:val="1"/>
-        </w:numPr>
-        <w:spacing w:after="0" w:line="240" w:lineRule="auto"/>
-        <w:contextualSpacing/>
-        <w:textAlignment w:val="baseline"/>
-        <w:rPr>
-          <w:rFonts w:eastAsia="Times New Roman" w:cstheme="minorHAnsi"/>
-          <w:sz w:val="24"/>
-          <w:szCs w:val="24"/>
-        </w:rPr>
-      </w:pPr>
-      <w:r>
-        <w:rPr>
-          <w:rFonts w:eastAsia="Times New Roman" w:cstheme="minorHAnsi"/>
-          <w:sz w:val="24"/>
-          <w:szCs w:val="24"/>
-        </w:rPr>
-        <w:t>Role: Built the log-in system (</w:t>
-      </w:r>
-      <w:r>
-        <w:rPr>
-          <w:rFonts w:eastAsia="Times New Roman" w:cstheme="minorHAnsi"/>
-          <w:sz w:val="24"/>
-          <w:szCs w:val="24"/>
-        </w:rPr>
-        <w:t xml:space="preserve">via e-mail or </w:t>
-      </w:r>
-      <w:r>
-        <w:rPr>
-          <w:rFonts w:eastAsia="Times New Roman" w:cstheme="minorHAnsi"/>
-          <w:sz w:val="24"/>
-          <w:szCs w:val="24"/>
-        </w:rPr>
-        <w:t>Facebook) and the forum and its components with React</w:t>
-      </w:r>
-      <w:r>
-        <w:rPr>
-          <w:rFonts w:eastAsia="Times New Roman" w:cstheme="minorHAnsi"/>
-          <w:sz w:val="24"/>
-          <w:szCs w:val="24"/>
-        </w:rPr>
-        <w:t>.</w:t>
-      </w:r>
-    </w:p>
-    <w:p>
-      <w:pPr>
-        <w:numPr>
-          <w:ilvl w:val="0"/>
-          <w:numId w:val="1"/>
-        </w:numPr>
-        <w:spacing w:after="0" w:line="240" w:lineRule="auto"/>
-        <w:contextualSpacing/>
-        <w:textAlignment w:val="baseline"/>
-        <w:rPr>
-          <w:rFonts w:eastAsia="Times New Roman" w:cstheme="minorHAnsi"/>
-          <w:sz w:val="24"/>
-          <w:szCs w:val="24"/>
-        </w:rPr>
-      </w:pPr>
-      <w:r>
-        <w:rPr>
-          <w:rFonts w:eastAsia="Times New Roman" w:cstheme="minorHAnsi"/>
-          <w:sz w:val="24"/>
-          <w:szCs w:val="24"/>
-        </w:rPr>
-        <w:t xml:space="preserve">App front end </w:t>
-      </w:r>
-      <w:r>
-        <w:rPr>
-          <w:rFonts w:eastAsia="Times New Roman" w:cstheme="minorHAnsi"/>
-          <w:sz w:val="24"/>
-          <w:szCs w:val="24"/>
-        </w:rPr>
-        <w:t>built with</w:t>
-      </w:r>
-      <w:r>
-        <w:rPr>
-          <w:rFonts w:eastAsia="Times New Roman" w:cstheme="minorHAnsi"/>
-          <w:sz w:val="24"/>
-          <w:szCs w:val="24"/>
-        </w:rPr>
-        <w:t xml:space="preserve"> React, back end built with</w:t>
-      </w:r>
-      <w:r>
-        <w:rPr>
-          <w:rFonts w:eastAsia="Times New Roman" w:cstheme="minorHAnsi"/>
-          <w:sz w:val="24"/>
-          <w:szCs w:val="24"/>
-        </w:rPr>
-        <w:t xml:space="preserve"> Express/Node.js and</w:t>
-      </w:r>
-      <w:r>
-        <w:rPr>
-          <w:rFonts w:eastAsia="Times New Roman" w:cstheme="minorHAnsi"/>
-          <w:sz w:val="24"/>
-          <w:szCs w:val="24"/>
-        </w:rPr>
-        <w:t xml:space="preserve"> MySQL/</w:t>
-      </w:r>
-      <w:proofErr w:type="spellStart"/>
-      <w:r>
-        <w:rPr>
-          <w:rFonts w:eastAsia="Times New Roman" w:cstheme="minorHAnsi"/>
-          <w:sz w:val="24"/>
-          <w:szCs w:val="24"/>
-        </w:rPr>
-        <w:t>Sequelize</w:t>
-      </w:r>
-      <w:proofErr w:type="spellEnd"/>
-      <w:r>
-        <w:rPr>
-          <w:rFonts w:eastAsia="Times New Roman" w:cstheme="minorHAnsi"/>
-          <w:sz w:val="24"/>
-          <w:szCs w:val="24"/>
-        </w:rPr>
-        <w:t xml:space="preserve">, </w:t>
-      </w:r>
-      <w:proofErr w:type="gramStart"/>
-      <w:r>
-        <w:rPr>
-          <w:rFonts w:eastAsia="Times New Roman" w:cstheme="minorHAnsi"/>
-          <w:sz w:val="24"/>
-          <w:szCs w:val="24"/>
-        </w:rPr>
-        <w:t>log-ins</w:t>
-      </w:r>
-      <w:proofErr w:type="gramEnd"/>
-      <w:r>
-        <w:rPr>
-          <w:rFonts w:eastAsia="Times New Roman" w:cstheme="minorHAnsi"/>
-          <w:sz w:val="24"/>
-          <w:szCs w:val="24"/>
-        </w:rPr>
-        <w:t xml:space="preserve"> built with Passport.js</w:t>
-      </w:r>
-      <w:r>
-        <w:rPr>
-          <w:rFonts w:eastAsia="Times New Roman" w:cstheme="minorHAnsi"/>
-          <w:sz w:val="24"/>
-          <w:szCs w:val="24"/>
-        </w:rPr>
-        <w:t>.</w:t>
-      </w:r>
-    </w:p>
-    <w:p>
-      <w:pPr>
-        <w:spacing w:after="0" w:line="240" w:lineRule="auto"/>
-        <w:contextualSpacing/>
-        <w:textAlignment w:val="baseline"/>
-        <w:rPr>
-          <w:rFonts w:eastAsia="Times New Roman" w:cstheme="minorHAnsi"/>
-          <w:sz w:val="24"/>
-          <w:szCs w:val="24"/>
-        </w:rPr>
-      </w:pPr>
-    </w:p>
-    <w:p>
-      <w:pPr>
-        <w:spacing w:after="0" w:line="240" w:lineRule="auto"/>
-        <w:contextualSpacing/>
-        <w:rPr>
-          <w:rFonts w:eastAsia="Times New Roman" w:cstheme="minorHAnsi"/>
-          <w:bCs/>
-          <w:sz w:val="24"/>
-          <w:szCs w:val="24"/>
-        </w:rPr>
-      </w:pPr>
-      <w:r>
-        <w:rPr>
-          <w:rFonts w:eastAsia="Times New Roman" w:cstheme="minorHAnsi"/>
-          <w:i/>
-          <w:iCs/>
-          <w:sz w:val="24"/>
-          <w:szCs w:val="24"/>
-        </w:rPr>
-        <w:t>Summon Simulator</w:t>
-      </w:r>
-      <w:r>
+    </w:p>
+    <w:p>
+      <w:pPr>
+        <w:spacing w:line="240" w:lineRule="auto"/>
+        <w:contextualSpacing/>
+        <w:rPr>
+          <w:rFonts w:eastAsia="Times New Roman" w:cstheme="minorHAnsi"/>
+          <w:bCs/>
+          <w:sz w:val="24"/>
+          <w:szCs w:val="24"/>
+        </w:rPr>
+      </w:pPr>
+      <w:r>
+        <w:rPr>
+          <w:rFonts w:eastAsia="Times New Roman" w:cstheme="minorHAnsi"/>
+          <w:bCs/>
+          <w:sz w:val="24"/>
+          <w:szCs w:val="24"/>
+        </w:rPr>
+        <w:t>UCLA Extension</w:t>
+      </w:r>
+      <w:r>
+        <w:rPr>
+          <w:rFonts w:eastAsia="Times New Roman" w:cstheme="minorHAnsi"/>
+          <w:bCs/>
+          <w:sz w:val="24"/>
+          <w:szCs w:val="24"/>
+        </w:rPr>
+        <w:t xml:space="preserve"> </w:t>
+      </w:r>
+      <w:r>
+        <w:rPr>
+          <w:rFonts w:eastAsia="Times New Roman" w:cstheme="minorHAnsi"/>
+          <w:bCs/>
+          <w:sz w:val="24"/>
+          <w:szCs w:val="24"/>
+        </w:rPr>
+        <w:t xml:space="preserve">Coding Boot Camp </w:t>
+      </w:r>
+    </w:p>
+    <w:p>
+      <w:pPr>
+        <w:pStyle w:val="ListParagraph"/>
+        <w:spacing w:after="0" w:line="240" w:lineRule="auto"/>
+        <w:ind w:right="120"/>
+        <w:jc w:val="right"/>
         <w:rPr>
           <w:rFonts w:eastAsia="Times New Roman" w:cstheme="minorHAnsi"/>
           <w:b/>
           <w:bCs/>
-          <w:sz w:val="24"/>
-          <w:szCs w:val="24"/>
-        </w:rPr>
-        <w:t xml:space="preserve"> </w:t>
+          <w:iCs/>
+          <w:sz w:val="24"/>
+          <w:szCs w:val="24"/>
+        </w:rPr>
+        <w:sectPr>
+          <w:type w:val="continuous"/>
+          <w:pgSz w:w="12240" w:h="15840"/>
+          <w:pgMar w:top="720" w:right="720" w:bottom="720" w:left="720" w:header="720" w:footer="720" w:gutter="0"/>
+          <w:cols w:num="2" w:space="720"/>
+          <w:docGrid w:linePitch="360"/>
+        </w:sectPr>
+      </w:pPr>
+      <w:r>
+        <w:rPr>
+          <w:rFonts w:eastAsia="Times New Roman" w:cstheme="minorHAnsi"/>
+          <w:iCs/>
+          <w:sz w:val="24"/>
+          <w:szCs w:val="24"/>
+        </w:rPr>
+        <w:t>Aug 2018 – Nov 2018</w:t>
       </w:r>
     </w:p>
     <w:p>
@@ -1318,153 +1924,32 @@
         <w:pStyle w:val="ListParagraph"/>
         <w:numPr>
           <w:ilvl w:val="0"/>
-          <w:numId w:val="1"/>
+          <w:numId w:val="8"/>
         </w:numPr>
-        <w:spacing w:after="0" w:line="240" w:lineRule="auto"/>
-        <w:rPr>
-          <w:rFonts w:eastAsia="Times New Roman" w:cstheme="minorHAnsi"/>
-          <w:iCs/>
-          <w:sz w:val="24"/>
-          <w:szCs w:val="24"/>
-        </w:rPr>
-      </w:pPr>
-      <w:r>
-        <w:rPr>
-          <w:rFonts w:eastAsia="Times New Roman" w:cstheme="minorHAnsi"/>
-          <w:iCs/>
-          <w:sz w:val="24"/>
-          <w:szCs w:val="24"/>
-        </w:rPr>
-        <w:t xml:space="preserve">A statistical tool for players of Nintendo's mobile game Fire Emblem Heroes that conducts </w:t>
-      </w:r>
-      <w:proofErr w:type="gramStart"/>
-      <w:r>
-        <w:rPr>
-          <w:rFonts w:eastAsia="Times New Roman" w:cstheme="minorHAnsi"/>
-          <w:iCs/>
-          <w:sz w:val="24"/>
-          <w:szCs w:val="24"/>
-        </w:rPr>
-        <w:t>a number of</w:t>
-      </w:r>
-      <w:proofErr w:type="gramEnd"/>
-      <w:r>
-        <w:rPr>
-          <w:rFonts w:eastAsia="Times New Roman" w:cstheme="minorHAnsi"/>
-          <w:iCs/>
-          <w:sz w:val="24"/>
-          <w:szCs w:val="24"/>
-        </w:rPr>
-        <w:t xml:space="preserve"> trials to tell the user their chance of randomly summoning their chosen heroes as well as other statistics.</w:t>
-      </w:r>
-    </w:p>
-    <w:p>
-      <w:pPr>
-        <w:numPr>
-          <w:ilvl w:val="0"/>
-          <w:numId w:val="1"/>
-        </w:numPr>
-        <w:spacing w:after="0" w:line="240" w:lineRule="auto"/>
-        <w:contextualSpacing/>
-        <w:textAlignment w:val="baseline"/>
-        <w:rPr>
-          <w:rFonts w:eastAsia="Times New Roman" w:cstheme="minorHAnsi"/>
-          <w:sz w:val="24"/>
-          <w:szCs w:val="24"/>
-        </w:rPr>
-      </w:pPr>
-      <w:r>
-        <w:rPr>
-          <w:rFonts w:eastAsia="Times New Roman" w:cstheme="minorHAnsi"/>
-          <w:sz w:val="24"/>
-          <w:szCs w:val="24"/>
-        </w:rPr>
-        <w:t xml:space="preserve">Front end app built with HTML, CSS, </w:t>
-      </w:r>
-      <w:r>
-        <w:rPr>
-          <w:rFonts w:eastAsia="Times New Roman" w:cstheme="minorHAnsi"/>
-          <w:sz w:val="24"/>
-          <w:szCs w:val="24"/>
-        </w:rPr>
-        <w:t>JavaScript, and jQuery.</w:t>
-      </w:r>
-    </w:p>
-    <w:p>
-      <w:pPr>
-        <w:spacing w:after="0" w:line="240" w:lineRule="auto"/>
-        <w:contextualSpacing/>
-        <w:textAlignment w:val="baseline"/>
-        <w:rPr>
-          <w:rFonts w:eastAsia="Times New Roman" w:cstheme="minorHAnsi"/>
-          <w:sz w:val="24"/>
-          <w:szCs w:val="24"/>
-        </w:rPr>
-      </w:pPr>
-    </w:p>
-    <w:p>
-      <w:pPr>
-        <w:spacing w:after="0" w:line="240" w:lineRule="auto"/>
-        <w:contextualSpacing/>
-        <w:textAlignment w:val="baseline"/>
-        <w:rPr>
-          <w:rFonts w:eastAsia="Times New Roman" w:cstheme="minorHAnsi"/>
-          <w:sz w:val="24"/>
-          <w:szCs w:val="24"/>
-        </w:rPr>
-      </w:pPr>
-      <w:r>
-        <w:rPr>
-          <w:rFonts w:eastAsia="Times New Roman" w:cstheme="minorHAnsi"/>
-          <w:b/>
-          <w:bCs/>
-          <w:sz w:val="24"/>
-          <w:szCs w:val="24"/>
-        </w:rPr>
-        <w:tab/>
-      </w:r>
-      <w:r>
-        <w:rPr>
-          <w:rFonts w:eastAsia="Times New Roman" w:cstheme="minorHAnsi"/>
-          <w:b/>
-          <w:bCs/>
-          <w:sz w:val="24"/>
-          <w:szCs w:val="24"/>
-        </w:rPr>
-        <w:tab/>
-      </w:r>
-      <w:r>
-        <w:rPr>
-          <w:rFonts w:eastAsia="Times New Roman" w:cstheme="minorHAnsi"/>
-          <w:b/>
-          <w:bCs/>
-          <w:sz w:val="24"/>
-          <w:szCs w:val="24"/>
-        </w:rPr>
-        <w:tab/>
-      </w:r>
-      <w:r>
-        <w:rPr>
-          <w:rFonts w:eastAsia="Times New Roman" w:cstheme="minorHAnsi"/>
-          <w:b/>
-          <w:bCs/>
-          <w:sz w:val="24"/>
-          <w:szCs w:val="24"/>
-        </w:rPr>
-        <w:tab/>
-      </w:r>
-    </w:p>
-    <w:p>
-      <w:pPr>
-        <w:pBdr>
-          <w:top w:val="single" w:sz="4" w:space="1" w:color="000000"/>
-          <w:bottom w:val="single" w:sz="4" w:space="1" w:color="000000"/>
-        </w:pBdr>
-        <w:spacing w:after="0" w:line="240" w:lineRule="auto"/>
-        <w:contextualSpacing/>
-        <w:rPr>
-          <w:rFonts w:eastAsia="Times New Roman" w:cstheme="minorHAnsi"/>
-          <w:b/>
+        <w:spacing w:line="240" w:lineRule="auto"/>
+        <w:rPr>
+          <w:rFonts w:eastAsia="Times New Roman" w:cstheme="minorHAnsi"/>
+          <w:bCs/>
+          <w:sz w:val="24"/>
+          <w:szCs w:val="24"/>
+        </w:rPr>
+      </w:pPr>
+      <w:r>
+        <w:rPr>
+          <w:rFonts w:eastAsia="Times New Roman" w:cstheme="minorHAnsi"/>
+          <w:bCs/>
+          <w:sz w:val="24"/>
+          <w:szCs w:val="24"/>
+        </w:rPr>
+        <w:t>A boot camp dedicated to designing and building web applications. Skills learned consisted of HTML5, CSS3, JavaScript, jQuery, Bootstrap, Node.js, MySQL, MongoDB, Express, Handlebars.js &amp; React.</w:t>
+      </w:r>
+    </w:p>
+    <w:p>
+      <w:pPr>
+        <w:spacing w:line="240" w:lineRule="auto"/>
+        <w:contextualSpacing/>
+        <w:rPr>
+          <w:rFonts w:eastAsia="Times New Roman" w:cstheme="minorHAnsi"/>
           <w:bCs/>
           <w:sz w:val="24"/>
           <w:szCs w:val="24"/>
@@ -1477,95 +1962,79 @@
           <w:docGrid w:linePitch="360"/>
         </w:sectPr>
       </w:pPr>
-      <w:r>
-        <w:rPr>
-          <w:rFonts w:eastAsia="Times New Roman" w:cstheme="minorHAnsi"/>
-          <w:b/>
-          <w:bCs/>
-          <w:sz w:val="24"/>
-          <w:szCs w:val="24"/>
-        </w:rPr>
-        <w:t>EDUCATION</w:t>
-      </w:r>
-    </w:p>
-    <w:p>
-      <w:pPr>
-        <w:spacing w:line="240" w:lineRule="auto"/>
-        <w:contextualSpacing/>
-        <w:rPr>
-          <w:rFonts w:eastAsia="Times New Roman" w:cstheme="minorHAnsi"/>
-          <w:b/>
-          <w:bCs/>
-          <w:iCs/>
-          <w:sz w:val="24"/>
-          <w:szCs w:val="24"/>
-        </w:rPr>
-      </w:pPr>
-      <w:r>
-        <w:rPr>
-          <w:rFonts w:eastAsia="Times New Roman" w:cstheme="minorHAnsi"/>
+    </w:p>
+    <w:p>
+      <w:pPr>
+        <w:spacing w:after="0" w:line="240" w:lineRule="auto"/>
+        <w:contextualSpacing/>
+        <w:rPr>
+          <w:rFonts w:eastAsia="Times New Roman" w:cstheme="minorHAnsi"/>
+          <w:bCs/>
           <w:i/>
           <w:sz w:val="24"/>
           <w:szCs w:val="24"/>
         </w:rPr>
-        <w:t>JavaScript Full Stack Web Development</w:t>
-      </w:r>
-      <w:r>
-        <w:rPr>
-          <w:rFonts w:eastAsia="Times New Roman" w:cstheme="minorHAnsi"/>
-          <w:b/>
-          <w:bCs/>
-          <w:iCs/>
-          <w:sz w:val="24"/>
-          <w:szCs w:val="24"/>
-        </w:rPr>
-        <w:t xml:space="preserve"> </w:t>
-      </w:r>
-    </w:p>
-    <w:p>
-      <w:pPr>
-        <w:spacing w:line="240" w:lineRule="auto"/>
-        <w:contextualSpacing/>
-        <w:rPr>
-          <w:rFonts w:eastAsia="Times New Roman" w:cstheme="minorHAnsi"/>
-          <w:bCs/>
-          <w:sz w:val="24"/>
-          <w:szCs w:val="24"/>
-        </w:rPr>
-      </w:pPr>
-      <w:r>
-        <w:rPr>
-          <w:rFonts w:eastAsia="Times New Roman" w:cstheme="minorHAnsi"/>
-          <w:bCs/>
-          <w:sz w:val="24"/>
-          <w:szCs w:val="24"/>
-        </w:rPr>
-        <w:t>UCLA Extension</w:t>
-      </w:r>
-      <w:r>
-        <w:rPr>
-          <w:rFonts w:eastAsia="Times New Roman" w:cstheme="minorHAnsi"/>
-          <w:bCs/>
-          <w:sz w:val="24"/>
-          <w:szCs w:val="24"/>
-        </w:rPr>
-        <w:t xml:space="preserve"> </w:t>
-      </w:r>
-      <w:r>
-        <w:rPr>
-          <w:rFonts w:eastAsia="Times New Roman" w:cstheme="minorHAnsi"/>
-          <w:bCs/>
-          <w:sz w:val="24"/>
-          <w:szCs w:val="24"/>
-        </w:rPr>
-        <w:t xml:space="preserve">Coding Boot Camp </w:t>
-      </w:r>
-    </w:p>
-    <w:p>
-      <w:pPr>
-        <w:pStyle w:val="ListParagraph"/>
-        <w:spacing w:after="0" w:line="240" w:lineRule="auto"/>
-        <w:ind w:right="120"/>
+      </w:pPr>
+    </w:p>
+    <w:p>
+      <w:pPr>
+        <w:spacing w:after="0" w:line="240" w:lineRule="auto"/>
+        <w:contextualSpacing/>
+        <w:rPr>
+          <w:rFonts w:eastAsia="Times New Roman" w:cstheme="minorHAnsi"/>
+          <w:i/>
+          <w:sz w:val="24"/>
+          <w:szCs w:val="24"/>
+        </w:rPr>
+      </w:pPr>
+      <w:r>
+        <w:rPr>
+          <w:rFonts w:eastAsia="Times New Roman" w:cstheme="minorHAnsi"/>
+          <w:bCs/>
+          <w:i/>
+          <w:sz w:val="24"/>
+          <w:szCs w:val="24"/>
+        </w:rPr>
+        <w:t>B</w:t>
+      </w:r>
+      <w:r>
+        <w:rPr>
+          <w:rFonts w:eastAsia="Times New Roman" w:cstheme="minorHAnsi"/>
+          <w:bCs/>
+          <w:i/>
+          <w:sz w:val="24"/>
+          <w:szCs w:val="24"/>
+        </w:rPr>
+        <w:t>achelor of Science</w:t>
+      </w:r>
+      <w:r>
+        <w:rPr>
+          <w:rFonts w:eastAsia="Times New Roman" w:cstheme="minorHAnsi"/>
+          <w:bCs/>
+          <w:i/>
+          <w:sz w:val="24"/>
+          <w:szCs w:val="24"/>
+        </w:rPr>
+        <w:t xml:space="preserve"> in Chemistry/Materials Science</w:t>
+      </w:r>
+    </w:p>
+    <w:p>
+      <w:pPr>
+        <w:spacing w:after="0" w:line="240" w:lineRule="auto"/>
+        <w:contextualSpacing/>
+        <w:jc w:val="right"/>
+        <w:rPr>
+          <w:rFonts w:eastAsia="Times New Roman" w:cstheme="minorHAnsi"/>
+          <w:iCs/>
+          <w:sz w:val="24"/>
+          <w:szCs w:val="24"/>
+        </w:rPr>
+      </w:pPr>
+    </w:p>
+    <w:p>
+      <w:pPr>
+        <w:spacing w:after="0" w:line="240" w:lineRule="auto"/>
+        <w:contextualSpacing/>
         <w:jc w:val="right"/>
         <w:rPr>
           <w:rFonts w:eastAsia="Times New Roman" w:cstheme="minorHAnsi"/>
@@ -1590,132 +2059,6 @@
           <w:sz w:val="24"/>
           <w:szCs w:val="24"/>
         </w:rPr>
-        <w:t>Aug 2018 – Nov 2018</w:t>
-      </w:r>
-    </w:p>
-    <w:p>
-      <w:pPr>
-        <w:pStyle w:val="ListParagraph"/>
-        <w:numPr>
-          <w:ilvl w:val="0"/>
-          <w:numId w:val="8"/>
-        </w:numPr>
-        <w:spacing w:line="240" w:lineRule="auto"/>
-        <w:rPr>
-          <w:rFonts w:eastAsia="Times New Roman" w:cstheme="minorHAnsi"/>
-          <w:bCs/>
-          <w:sz w:val="24"/>
-          <w:szCs w:val="24"/>
-        </w:rPr>
-      </w:pPr>
-      <w:r>
-        <w:rPr>
-          <w:rFonts w:eastAsia="Times New Roman" w:cstheme="minorHAnsi"/>
-          <w:bCs/>
-          <w:sz w:val="24"/>
-          <w:szCs w:val="24"/>
-        </w:rPr>
-        <w:t>A b</w:t>
-      </w:r>
-      <w:r>
-        <w:rPr>
-          <w:rFonts w:eastAsia="Times New Roman" w:cstheme="minorHAnsi"/>
-          <w:bCs/>
-          <w:sz w:val="24"/>
-          <w:szCs w:val="24"/>
-        </w:rPr>
-        <w:t>oot camp dedicated to designing and building web applications. Skills learned consisted of HTML5, CSS3, JavaScript, jQuery, Bootstrap, Node.js, MySQL, MongoDB, Express, Handlebars.js &amp; React.</w:t>
-      </w:r>
-    </w:p>
-    <w:p>
-      <w:pPr>
-        <w:spacing w:line="240" w:lineRule="auto"/>
-        <w:contextualSpacing/>
-        <w:rPr>
-          <w:rFonts w:eastAsia="Times New Roman" w:cstheme="minorHAnsi"/>
-          <w:bCs/>
-          <w:sz w:val="24"/>
-          <w:szCs w:val="24"/>
-        </w:rPr>
-        <w:sectPr>
-          <w:type w:val="continuous"/>
-          <w:pgSz w:w="12240" w:h="15840"/>
-          <w:pgMar w:top="720" w:right="720" w:bottom="720" w:left="720" w:header="720" w:footer="720" w:gutter="0"/>
-          <w:cols w:space="720"/>
-          <w:docGrid w:linePitch="360"/>
-        </w:sectPr>
-      </w:pPr>
-    </w:p>
-    <w:p>
-      <w:pPr>
-        <w:spacing w:after="0" w:line="240" w:lineRule="auto"/>
-        <w:contextualSpacing/>
-        <w:rPr>
-          <w:rFonts w:eastAsia="Times New Roman" w:cstheme="minorHAnsi"/>
-          <w:i/>
-          <w:sz w:val="24"/>
-          <w:szCs w:val="24"/>
-        </w:rPr>
-      </w:pPr>
-      <w:r>
-        <w:rPr>
-          <w:rFonts w:eastAsia="Times New Roman" w:cstheme="minorHAnsi"/>
-          <w:bCs/>
-          <w:i/>
-          <w:sz w:val="24"/>
-          <w:szCs w:val="24"/>
-        </w:rPr>
-        <w:t>B</w:t>
-      </w:r>
-      <w:r>
-        <w:rPr>
-          <w:rFonts w:eastAsia="Times New Roman" w:cstheme="minorHAnsi"/>
-          <w:bCs/>
-          <w:i/>
-          <w:sz w:val="24"/>
-          <w:szCs w:val="24"/>
-        </w:rPr>
-        <w:t>achelor of Science</w:t>
-      </w:r>
-      <w:r>
-        <w:rPr>
-          <w:rFonts w:eastAsia="Times New Roman" w:cstheme="minorHAnsi"/>
-          <w:bCs/>
-          <w:i/>
-          <w:sz w:val="24"/>
-          <w:szCs w:val="24"/>
-        </w:rPr>
-        <w:t xml:space="preserve"> in Chemistry/Materials Science</w:t>
-      </w:r>
-    </w:p>
-    <w:p>
-      <w:pPr>
-        <w:spacing w:after="0" w:line="240" w:lineRule="auto"/>
-        <w:contextualSpacing/>
-        <w:jc w:val="right"/>
-        <w:rPr>
-          <w:rFonts w:eastAsia="Times New Roman" w:cstheme="minorHAnsi"/>
-          <w:b/>
-          <w:bCs/>
-          <w:iCs/>
-          <w:sz w:val="24"/>
-          <w:szCs w:val="24"/>
-        </w:rPr>
-        <w:sectPr>
-          <w:type w:val="continuous"/>
-          <w:pgSz w:w="12240" w:h="15840"/>
-          <w:pgMar w:top="720" w:right="720" w:bottom="720" w:left="720" w:header="720" w:footer="720" w:gutter="0"/>
-          <w:cols w:num="2" w:space="720"/>
-          <w:docGrid w:linePitch="360"/>
-        </w:sectPr>
-      </w:pPr>
-      <w:r>
-        <w:rPr>
-          <w:rFonts w:eastAsia="Times New Roman" w:cstheme="minorHAnsi"/>
-          <w:iCs/>
-          <w:sz w:val="24"/>
-          <w:szCs w:val="24"/>
-        </w:rPr>
         <w:t xml:space="preserve">University of California, Los Angeles, </w:t>
       </w:r>
       <w:r>
@@ -1739,8 +2082,6 @@
           <w:szCs w:val="24"/>
         </w:rPr>
       </w:pPr>
-      <w:bookmarkStart w:id="0" w:name="_GoBack"/>
-      <w:bookmarkEnd w:id="0"/>
     </w:p>
     <w:sectPr>
       <w:type w:val="continuous"/>

</xml_diff>

<commit_message>
add constants, update documents, bio
</commit_message>
<xml_diff>
--- a/static/documents/resume.docx
+++ b/static/documents/resume.docx
@@ -229,12 +229,10 @@
       <w:r>
         <w:rPr>
           <w:rFonts w:eastAsia="Times New Roman" w:cstheme="minorHAnsi"/>
-          <w:b/>
-          <w:bCs/>
-          <w:sz w:val="24"/>
-          <w:szCs w:val="24"/>
-        </w:rPr>
-        <w:t>TECHNICAL SKILLS</w:t>
+          <w:sz w:val="24"/>
+          <w:szCs w:val="24"/>
+        </w:rPr>
+        <w:t>Technical Skills</w:t>
       </w:r>
     </w:p>
     <w:p>
@@ -292,6 +290,16 @@
         </w:rPr>
         <w:t>s</w:t>
       </w:r>
+      <w:r>
+        <w:rPr>
+          <w:rFonts w:eastAsia="Times New Roman" w:cstheme="minorHAnsi"/>
+          <w:b/>
+          <w:sz w:val="24"/>
+          <w:szCs w:val="24"/>
+          <w:shd w:val="clear" w:color="auto" w:fill="FFFFFF"/>
+        </w:rPr>
+        <w:t>/Tools</w:t>
+      </w:r>
     </w:p>
     <w:p>
       <w:pPr>
@@ -330,7 +338,23 @@
           <w:sz w:val="24"/>
           <w:szCs w:val="24"/>
         </w:rPr>
-        <w:t>, Python</w:t>
+        <w:t>,</w:t>
+      </w:r>
+      <w:r>
+        <w:rPr>
+          <w:rFonts w:eastAsia="Times New Roman" w:cstheme="minorHAnsi"/>
+          <w:sz w:val="24"/>
+          <w:szCs w:val="24"/>
+        </w:rPr>
+        <w:t xml:space="preserve"> TypeScript,</w:t>
+      </w:r>
+      <w:r>
+        <w:rPr>
+          <w:rFonts w:eastAsia="Times New Roman" w:cstheme="minorHAnsi"/>
+          <w:sz w:val="24"/>
+          <w:szCs w:val="24"/>
+        </w:rPr>
+        <w:t xml:space="preserve"> Python</w:t>
       </w:r>
       <w:r>
         <w:rPr>
@@ -373,7 +397,7 @@
           <w:sz w:val="24"/>
           <w:szCs w:val="24"/>
         </w:rPr>
-        <w:t xml:space="preserve">5, </w:t>
+        <w:t>/</w:t>
       </w:r>
       <w:r>
         <w:rPr>
@@ -389,7 +413,23 @@
           <w:sz w:val="24"/>
           <w:szCs w:val="24"/>
         </w:rPr>
-        <w:t>3</w:t>
+        <w:t xml:space="preserve">, </w:t>
+      </w:r>
+      <w:r>
+        <w:rPr>
+          <w:rFonts w:eastAsia="Times New Roman" w:cstheme="minorHAnsi"/>
+          <w:sz w:val="24"/>
+          <w:szCs w:val="24"/>
+        </w:rPr>
+        <w:t>Node</w:t>
+      </w:r>
+      <w:r>
+        <w:rPr>
+          <w:rFonts w:eastAsia="Times New Roman" w:cstheme="minorHAnsi"/>
+          <w:sz w:val="24"/>
+          <w:szCs w:val="24"/>
+        </w:rPr>
+        <w:t>.js</w:t>
       </w:r>
       <w:r>
         <w:rPr>
@@ -407,16 +447,22 @@
         </w:rPr>
         <w:t xml:space="preserve"> </w:t>
       </w:r>
-      <w:proofErr w:type="spellStart"/>
-      <w:r>
-        <w:rPr>
-          <w:rFonts w:eastAsia="Times New Roman" w:cstheme="minorHAnsi"/>
-          <w:sz w:val="24"/>
-          <w:szCs w:val="24"/>
-        </w:rPr>
-        <w:t>Bulma</w:t>
-      </w:r>
-      <w:proofErr w:type="spellEnd"/>
+      <w:r>
+        <w:rPr>
+          <w:rFonts w:eastAsia="Times New Roman" w:cstheme="minorHAnsi"/>
+          <w:sz w:val="24"/>
+          <w:szCs w:val="24"/>
+        </w:rPr>
+        <w:t>React</w:t>
+      </w:r>
+      <w:r>
+        <w:rPr>
+          <w:rFonts w:eastAsia="Times New Roman" w:cstheme="minorHAnsi"/>
+          <w:sz w:val="24"/>
+          <w:szCs w:val="24"/>
+        </w:rPr>
+        <w:t>, Redux</w:t>
+      </w:r>
       <w:r>
         <w:rPr>
           <w:rFonts w:eastAsia="Times New Roman" w:cstheme="minorHAnsi"/>
@@ -431,23 +477,7 @@
           <w:sz w:val="24"/>
           <w:szCs w:val="24"/>
         </w:rPr>
-        <w:t xml:space="preserve"> jQuery, Express,</w:t>
-      </w:r>
-      <w:r>
-        <w:rPr>
-          <w:rFonts w:eastAsia="Times New Roman" w:cstheme="minorHAnsi"/>
-          <w:sz w:val="24"/>
-          <w:szCs w:val="24"/>
-        </w:rPr>
-        <w:t xml:space="preserve"> Node,</w:t>
-      </w:r>
-      <w:r>
-        <w:rPr>
-          <w:rFonts w:eastAsia="Times New Roman" w:cstheme="minorHAnsi"/>
-          <w:sz w:val="24"/>
-          <w:szCs w:val="24"/>
-        </w:rPr>
-        <w:t xml:space="preserve"> NPM,</w:t>
+        <w:t xml:space="preserve"> Gatsby,</w:t>
       </w:r>
       <w:r>
         <w:rPr>
@@ -463,7 +493,15 @@
           <w:sz w:val="24"/>
           <w:szCs w:val="24"/>
         </w:rPr>
-        <w:t>React</w:t>
+        <w:t>SQL</w:t>
+      </w:r>
+      <w:r>
+        <w:rPr>
+          <w:rFonts w:eastAsia="Times New Roman" w:cstheme="minorHAnsi"/>
+          <w:sz w:val="24"/>
+          <w:szCs w:val="24"/>
+        </w:rPr>
+        <w:t>, git</w:t>
       </w:r>
       <w:r>
         <w:rPr>
@@ -479,31 +517,15 @@
           <w:sz w:val="24"/>
           <w:szCs w:val="24"/>
         </w:rPr>
-        <w:t xml:space="preserve"> Gatsby,</w:t>
-      </w:r>
-      <w:r>
-        <w:rPr>
-          <w:rFonts w:eastAsia="Times New Roman" w:cstheme="minorHAnsi"/>
-          <w:sz w:val="24"/>
-          <w:szCs w:val="24"/>
-        </w:rPr>
-        <w:t xml:space="preserve"> </w:t>
-      </w:r>
-      <w:r>
-        <w:rPr>
-          <w:rFonts w:eastAsia="Times New Roman" w:cstheme="minorHAnsi"/>
-          <w:sz w:val="24"/>
-          <w:szCs w:val="24"/>
-        </w:rPr>
-        <w:t>SQL</w:t>
-      </w:r>
-      <w:r>
-        <w:rPr>
-          <w:rFonts w:eastAsia="Times New Roman" w:cstheme="minorHAnsi"/>
-          <w:sz w:val="24"/>
-          <w:szCs w:val="24"/>
-        </w:rPr>
-        <w:t>, git, GitHub</w:t>
+        <w:t xml:space="preserve"> GitHub,</w:t>
+      </w:r>
+      <w:r>
+        <w:rPr>
+          <w:rFonts w:eastAsia="Times New Roman" w:cstheme="minorHAnsi"/>
+          <w:sz w:val="24"/>
+          <w:szCs w:val="24"/>
+        </w:rPr>
+        <w:t xml:space="preserve"> webpack, Docker</w:t>
       </w:r>
     </w:p>
     <w:p>
@@ -562,8 +584,6 @@
       <w:r>
         <w:rPr>
           <w:rFonts w:eastAsia="Times New Roman" w:cstheme="minorHAnsi"/>
-          <w:b/>
-          <w:bCs/>
           <w:sz w:val="24"/>
           <w:szCs w:val="24"/>
         </w:rPr>
@@ -572,8 +592,6 @@
       <w:r>
         <w:rPr>
           <w:rFonts w:eastAsia="Times New Roman" w:cstheme="minorHAnsi"/>
-          <w:b/>
-          <w:bCs/>
           <w:sz w:val="24"/>
           <w:szCs w:val="24"/>
         </w:rPr>
@@ -586,86 +604,68 @@
         <w:contextualSpacing/>
         <w:rPr>
           <w:rFonts w:eastAsia="Times New Roman" w:cstheme="minorHAnsi"/>
-          <w:sz w:val="24"/>
-          <w:szCs w:val="24"/>
-        </w:rPr>
-      </w:pPr>
-      <w:r>
-        <w:rPr>
-          <w:rFonts w:eastAsia="Times New Roman" w:cstheme="minorHAnsi"/>
-          <w:bCs/>
+          <w:b/>
+          <w:bCs/>
+          <w:iCs/>
+          <w:sz w:val="24"/>
+          <w:szCs w:val="24"/>
+        </w:rPr>
+      </w:pPr>
+      <w:r>
+        <w:rPr>
+          <w:rFonts w:eastAsia="Times New Roman" w:cstheme="minorHAnsi"/>
+          <w:b/>
+          <w:bCs/>
+          <w:iCs/>
+          <w:sz w:val="24"/>
+          <w:szCs w:val="24"/>
+        </w:rPr>
+        <w:t>RollWorks, a division of</w:t>
+      </w:r>
+      <w:r>
+        <w:rPr>
+          <w:rFonts w:eastAsia="Times New Roman" w:cstheme="minorHAnsi"/>
+          <w:b/>
+          <w:bCs/>
+          <w:iCs/>
+          <w:sz w:val="24"/>
+          <w:szCs w:val="24"/>
+        </w:rPr>
+        <w:t xml:space="preserve"> </w:t>
+      </w:r>
+      <w:r>
+        <w:rPr>
+          <w:rFonts w:eastAsia="Times New Roman" w:cstheme="minorHAnsi"/>
+          <w:b/>
+          <w:bCs/>
+          <w:iCs/>
+          <w:sz w:val="24"/>
+          <w:szCs w:val="24"/>
+        </w:rPr>
+        <w:t>NextRoll</w:t>
+      </w:r>
+    </w:p>
+    <w:p>
+      <w:pPr>
+        <w:spacing w:after="0" w:line="240" w:lineRule="auto"/>
+        <w:contextualSpacing/>
+        <w:rPr>
+          <w:rFonts w:eastAsia="Times New Roman" w:cstheme="minorHAnsi"/>
           <w:i/>
           <w:iCs/>
           <w:sz w:val="24"/>
           <w:szCs w:val="24"/>
-          <w:u w:val="single"/>
+        </w:rPr>
+      </w:pPr>
+      <w:r>
+        <w:rPr>
+          <w:rFonts w:eastAsia="Times New Roman" w:cstheme="minorHAnsi"/>
+          <w:i/>
+          <w:iCs/>
+          <w:sz w:val="24"/>
+          <w:szCs w:val="24"/>
         </w:rPr>
         <w:t>Software Engineer</w:t>
-      </w:r>
-      <w:r>
-        <w:rPr>
-          <w:rFonts w:eastAsia="Times New Roman" w:cstheme="minorHAnsi"/>
-          <w:b/>
-          <w:sz w:val="24"/>
-          <w:szCs w:val="24"/>
-        </w:rPr>
-        <w:tab/>
-      </w:r>
-      <w:proofErr w:type="spellStart"/>
-      <w:r>
-        <w:rPr>
-          <w:rFonts w:eastAsia="Times New Roman" w:cstheme="minorHAnsi"/>
-          <w:iCs/>
-          <w:sz w:val="24"/>
-          <w:szCs w:val="24"/>
-        </w:rPr>
-        <w:t>RollWorks</w:t>
-      </w:r>
-      <w:proofErr w:type="spellEnd"/>
-      <w:r>
-        <w:rPr>
-          <w:rFonts w:eastAsia="Times New Roman" w:cstheme="minorHAnsi"/>
-          <w:iCs/>
-          <w:sz w:val="24"/>
-          <w:szCs w:val="24"/>
-        </w:rPr>
-        <w:t xml:space="preserve">, </w:t>
-      </w:r>
-      <w:r>
-        <w:rPr>
-          <w:rFonts w:eastAsia="Times New Roman" w:cstheme="minorHAnsi"/>
-          <w:iCs/>
-          <w:sz w:val="24"/>
-          <w:szCs w:val="24"/>
-        </w:rPr>
-        <w:t>San Francisco</w:t>
-      </w:r>
-      <w:r>
-        <w:rPr>
-          <w:rFonts w:eastAsia="Times New Roman" w:cstheme="minorHAnsi"/>
-          <w:iCs/>
-          <w:sz w:val="24"/>
-          <w:szCs w:val="24"/>
-        </w:rPr>
-        <w:t>,</w:t>
-      </w:r>
-      <w:r>
-        <w:rPr>
-          <w:rFonts w:eastAsia="Times New Roman" w:cstheme="minorHAnsi"/>
-          <w:iCs/>
-          <w:sz w:val="24"/>
-          <w:szCs w:val="24"/>
-        </w:rPr>
-        <w:t xml:space="preserve"> </w:t>
-      </w:r>
-      <w:r>
-        <w:rPr>
-          <w:rFonts w:eastAsia="Times New Roman" w:cstheme="minorHAnsi"/>
-          <w:iCs/>
-          <w:sz w:val="24"/>
-          <w:szCs w:val="24"/>
-        </w:rPr>
-        <w:t>CA</w:t>
       </w:r>
     </w:p>
     <w:p>
@@ -680,6 +680,60 @@
           <w:szCs w:val="24"/>
         </w:rPr>
       </w:pPr>
+      <w:r>
+        <w:rPr>
+          <w:rFonts w:eastAsia="Times New Roman" w:cstheme="minorHAnsi"/>
+          <w:iCs/>
+          <w:sz w:val="24"/>
+          <w:szCs w:val="24"/>
+        </w:rPr>
+        <w:t>Jul</w:t>
+      </w:r>
+      <w:r>
+        <w:rPr>
+          <w:rFonts w:eastAsia="Times New Roman" w:cstheme="minorHAnsi"/>
+          <w:iCs/>
+          <w:sz w:val="24"/>
+          <w:szCs w:val="24"/>
+        </w:rPr>
+        <w:t>y</w:t>
+      </w:r>
+      <w:r>
+        <w:rPr>
+          <w:rFonts w:eastAsia="Times New Roman" w:cstheme="minorHAnsi"/>
+          <w:iCs/>
+          <w:sz w:val="24"/>
+          <w:szCs w:val="24"/>
+        </w:rPr>
+        <w:t xml:space="preserve"> 2021</w:t>
+      </w:r>
+      <w:r>
+        <w:rPr>
+          <w:rFonts w:eastAsia="Times New Roman" w:cstheme="minorHAnsi"/>
+          <w:iCs/>
+          <w:sz w:val="24"/>
+          <w:szCs w:val="24"/>
+        </w:rPr>
+        <w:t xml:space="preserve"> </w:t>
+      </w:r>
+      <w:r>
+        <w:rPr>
+          <w:rFonts w:eastAsia="Times New Roman" w:cstheme="minorHAnsi"/>
+          <w:iCs/>
+          <w:sz w:val="24"/>
+          <w:szCs w:val="24"/>
+        </w:rPr>
+        <w:t xml:space="preserve">– </w:t>
+      </w:r>
+      <w:r>
+        <w:rPr>
+          <w:rFonts w:eastAsia="Times New Roman" w:cstheme="minorHAnsi"/>
+          <w:iCs/>
+          <w:sz w:val="24"/>
+          <w:szCs w:val="24"/>
+        </w:rPr>
+        <w:t>Present</w:t>
+      </w:r>
     </w:p>
     <w:p>
       <w:pPr>
@@ -688,7 +742,544 @@
         <w:jc w:val="right"/>
         <w:rPr>
           <w:rFonts w:eastAsia="Times New Roman" w:cstheme="minorHAnsi"/>
-          <w:iCs/>
+          <w:i/>
+          <w:sz w:val="24"/>
+          <w:szCs w:val="24"/>
+        </w:rPr>
+      </w:pPr>
+      <w:r>
+        <w:rPr>
+          <w:rFonts w:eastAsia="Times New Roman" w:cstheme="minorHAnsi"/>
+          <w:i/>
+          <w:sz w:val="24"/>
+          <w:szCs w:val="24"/>
+        </w:rPr>
+        <w:t>San Francisco, CA</w:t>
+      </w:r>
+    </w:p>
+    <w:p>
+      <w:pPr>
+        <w:spacing w:after="0" w:line="240" w:lineRule="auto"/>
+        <w:ind w:right="360"/>
+        <w:contextualSpacing/>
+        <w:jc w:val="right"/>
+        <w:rPr>
+          <w:rFonts w:eastAsia="Times New Roman" w:cstheme="minorHAnsi"/>
+          <w:iCs/>
+          <w:sz w:val="24"/>
+          <w:szCs w:val="24"/>
+        </w:rPr>
+        <w:sectPr>
+          <w:type w:val="continuous"/>
+          <w:pgSz w:w="12240" w:h="15840"/>
+          <w:pgMar w:top="720" w:right="720" w:bottom="720" w:left="720" w:header="720" w:footer="720" w:gutter="0"/>
+          <w:cols w:num="2" w:space="720" w:equalWidth="0">
+            <w:col w:w="5760" w:space="720"/>
+            <w:col w:w="4320"/>
+          </w:cols>
+          <w:docGrid w:linePitch="360"/>
+        </w:sectPr>
+      </w:pPr>
+    </w:p>
+    <w:p>
+      <w:pPr>
+        <w:pStyle w:val="ListParagraph"/>
+        <w:numPr>
+          <w:ilvl w:val="0"/>
+          <w:numId w:val="1"/>
+        </w:numPr>
+        <w:rPr>
+          <w:rFonts w:eastAsia="Times New Roman" w:cstheme="minorHAnsi"/>
+          <w:bCs/>
+          <w:sz w:val="24"/>
+          <w:szCs w:val="24"/>
+        </w:rPr>
+      </w:pPr>
+      <w:r>
+        <w:rPr>
+          <w:rFonts w:eastAsia="Times New Roman" w:cstheme="minorHAnsi"/>
+          <w:bCs/>
+          <w:sz w:val="24"/>
+          <w:szCs w:val="24"/>
+        </w:rPr>
+        <w:t xml:space="preserve">Add new features to and </w:t>
+      </w:r>
+      <w:r>
+        <w:rPr>
+          <w:rFonts w:eastAsia="Times New Roman" w:cstheme="minorHAnsi"/>
+          <w:bCs/>
+          <w:sz w:val="24"/>
+          <w:szCs w:val="24"/>
+        </w:rPr>
+        <w:t>maintain</w:t>
+      </w:r>
+      <w:r>
+        <w:rPr>
+          <w:rFonts w:eastAsia="Times New Roman" w:cstheme="minorHAnsi"/>
+          <w:bCs/>
+          <w:sz w:val="24"/>
+          <w:szCs w:val="24"/>
+        </w:rPr>
+        <w:t xml:space="preserve"> the RollWorks B2B platform application</w:t>
+      </w:r>
+      <w:r>
+        <w:rPr>
+          <w:rFonts w:eastAsia="Times New Roman" w:cstheme="minorHAnsi"/>
+          <w:bCs/>
+          <w:sz w:val="24"/>
+          <w:szCs w:val="24"/>
+        </w:rPr>
+        <w:t>,</w:t>
+      </w:r>
+      <w:r>
+        <w:rPr>
+          <w:rFonts w:eastAsia="Times New Roman" w:cstheme="minorHAnsi"/>
+          <w:bCs/>
+          <w:sz w:val="24"/>
+          <w:szCs w:val="24"/>
+        </w:rPr>
+        <w:t xml:space="preserve"> which </w:t>
+      </w:r>
+      <w:r>
+        <w:rPr>
+          <w:rFonts w:eastAsia="Times New Roman" w:cstheme="minorHAnsi"/>
+          <w:bCs/>
+          <w:sz w:val="24"/>
+          <w:szCs w:val="24"/>
+        </w:rPr>
+        <w:t>is built to help</w:t>
+      </w:r>
+      <w:r>
+        <w:rPr>
+          <w:rFonts w:eastAsia="Times New Roman" w:cstheme="minorHAnsi"/>
+          <w:bCs/>
+          <w:sz w:val="24"/>
+          <w:szCs w:val="24"/>
+        </w:rPr>
+        <w:t xml:space="preserve"> </w:t>
+      </w:r>
+      <w:r>
+        <w:rPr>
+          <w:rFonts w:eastAsia="Times New Roman" w:cstheme="minorHAnsi"/>
+          <w:bCs/>
+          <w:sz w:val="24"/>
+          <w:szCs w:val="24"/>
+        </w:rPr>
+        <w:t>users</w:t>
+      </w:r>
+      <w:r>
+        <w:rPr>
+          <w:rFonts w:eastAsia="Times New Roman" w:cstheme="minorHAnsi"/>
+          <w:bCs/>
+          <w:sz w:val="24"/>
+          <w:szCs w:val="24"/>
+        </w:rPr>
+        <w:t xml:space="preserve">  </w:t>
+      </w:r>
+      <w:r>
+        <w:rPr>
+          <w:rFonts w:eastAsia="Times New Roman" w:cstheme="minorHAnsi"/>
+          <w:bCs/>
+          <w:sz w:val="24"/>
+          <w:szCs w:val="24"/>
+        </w:rPr>
+        <w:t>target businesses</w:t>
+      </w:r>
+      <w:r>
+        <w:rPr>
+          <w:rFonts w:eastAsia="Times New Roman" w:cstheme="minorHAnsi"/>
+          <w:bCs/>
+          <w:sz w:val="24"/>
+          <w:szCs w:val="24"/>
+        </w:rPr>
+        <w:t xml:space="preserve"> for advertising and marketing.</w:t>
+      </w:r>
+    </w:p>
+    <w:p>
+      <w:pPr>
+        <w:pStyle w:val="ListParagraph"/>
+        <w:numPr>
+          <w:ilvl w:val="0"/>
+          <w:numId w:val="1"/>
+        </w:numPr>
+        <w:rPr>
+          <w:rFonts w:eastAsia="Times New Roman" w:cstheme="minorHAnsi"/>
+          <w:bCs/>
+          <w:sz w:val="24"/>
+          <w:szCs w:val="24"/>
+        </w:rPr>
+      </w:pPr>
+      <w:r>
+        <w:rPr>
+          <w:rFonts w:eastAsia="Times New Roman" w:cstheme="minorHAnsi"/>
+          <w:bCs/>
+          <w:sz w:val="24"/>
+          <w:szCs w:val="24"/>
+        </w:rPr>
+        <w:t>Work on</w:t>
+      </w:r>
+      <w:r>
+        <w:rPr>
+          <w:rFonts w:eastAsia="Times New Roman" w:cstheme="minorHAnsi"/>
+          <w:bCs/>
+          <w:sz w:val="24"/>
+          <w:szCs w:val="24"/>
+        </w:rPr>
+        <w:t xml:space="preserve"> numerous React/TypeScript components across many repositories, as well as</w:t>
+      </w:r>
+      <w:r>
+        <w:rPr>
+          <w:rFonts w:eastAsia="Times New Roman" w:cstheme="minorHAnsi"/>
+          <w:bCs/>
+          <w:sz w:val="24"/>
+          <w:szCs w:val="24"/>
+        </w:rPr>
+        <w:t xml:space="preserve"> shared</w:t>
+      </w:r>
+      <w:r>
+        <w:rPr>
+          <w:rFonts w:eastAsia="Times New Roman" w:cstheme="minorHAnsi"/>
+          <w:bCs/>
+          <w:sz w:val="24"/>
+          <w:szCs w:val="24"/>
+        </w:rPr>
+        <w:t xml:space="preserve"> components </w:t>
+      </w:r>
+      <w:r>
+        <w:rPr>
+          <w:rFonts w:eastAsia="Times New Roman" w:cstheme="minorHAnsi"/>
+          <w:bCs/>
+          <w:sz w:val="24"/>
+          <w:szCs w:val="24"/>
+        </w:rPr>
+        <w:t>from</w:t>
+      </w:r>
+      <w:r>
+        <w:rPr>
+          <w:rFonts w:eastAsia="Times New Roman" w:cstheme="minorHAnsi"/>
+          <w:bCs/>
+          <w:sz w:val="24"/>
+          <w:szCs w:val="24"/>
+        </w:rPr>
+        <w:t xml:space="preserve"> the </w:t>
+      </w:r>
+      <w:r>
+        <w:rPr>
+          <w:rFonts w:eastAsia="Times New Roman" w:cstheme="minorHAnsi"/>
+          <w:bCs/>
+          <w:sz w:val="24"/>
+          <w:szCs w:val="24"/>
+        </w:rPr>
+        <w:t xml:space="preserve">NextRoll </w:t>
+      </w:r>
+      <w:r>
+        <w:rPr>
+          <w:rFonts w:eastAsia="Times New Roman" w:cstheme="minorHAnsi"/>
+          <w:bCs/>
+          <w:sz w:val="24"/>
+          <w:szCs w:val="24"/>
+        </w:rPr>
+        <w:t>component library.</w:t>
+      </w:r>
+    </w:p>
+    <w:p>
+      <w:pPr>
+        <w:pStyle w:val="ListParagraph"/>
+        <w:numPr>
+          <w:ilvl w:val="0"/>
+          <w:numId w:val="1"/>
+        </w:numPr>
+        <w:rPr>
+          <w:rFonts w:eastAsia="Times New Roman" w:cstheme="minorHAnsi"/>
+          <w:bCs/>
+          <w:sz w:val="24"/>
+          <w:szCs w:val="24"/>
+        </w:rPr>
+      </w:pPr>
+      <w:r>
+        <w:rPr>
+          <w:rFonts w:eastAsia="Times New Roman" w:cstheme="minorHAnsi"/>
+          <w:bCs/>
+          <w:sz w:val="24"/>
+          <w:szCs w:val="24"/>
+        </w:rPr>
+        <w:t>Applied the new navigation component</w:t>
+      </w:r>
+      <w:r>
+        <w:rPr>
+          <w:rFonts w:eastAsia="Times New Roman" w:cstheme="minorHAnsi"/>
+          <w:bCs/>
+          <w:sz w:val="24"/>
+          <w:szCs w:val="24"/>
+        </w:rPr>
+        <w:t xml:space="preserve"> </w:t>
+      </w:r>
+      <w:r>
+        <w:rPr>
+          <w:rFonts w:eastAsia="Times New Roman" w:cstheme="minorHAnsi"/>
+          <w:bCs/>
+          <w:sz w:val="24"/>
+          <w:szCs w:val="24"/>
+        </w:rPr>
+        <w:t xml:space="preserve">platform-wide </w:t>
+      </w:r>
+      <w:r>
+        <w:rPr>
+          <w:rFonts w:eastAsia="Times New Roman" w:cstheme="minorHAnsi"/>
+          <w:bCs/>
+          <w:sz w:val="24"/>
+          <w:szCs w:val="24"/>
+        </w:rPr>
+        <w:t xml:space="preserve">by </w:t>
+      </w:r>
+      <w:r>
+        <w:rPr>
+          <w:rFonts w:eastAsia="Times New Roman" w:cstheme="minorHAnsi"/>
+          <w:bCs/>
+          <w:sz w:val="24"/>
+          <w:szCs w:val="24"/>
+        </w:rPr>
+        <w:t>adapting</w:t>
+      </w:r>
+      <w:r>
+        <w:rPr>
+          <w:rFonts w:eastAsia="Times New Roman" w:cstheme="minorHAnsi"/>
+          <w:bCs/>
+          <w:sz w:val="24"/>
+          <w:szCs w:val="24"/>
+        </w:rPr>
+        <w:t xml:space="preserve"> multiple</w:t>
+      </w:r>
+      <w:r>
+        <w:rPr>
+          <w:rFonts w:eastAsia="Times New Roman" w:cstheme="minorHAnsi"/>
+          <w:bCs/>
+          <w:sz w:val="24"/>
+          <w:szCs w:val="24"/>
+        </w:rPr>
+        <w:t xml:space="preserve"> </w:t>
+      </w:r>
+      <w:r>
+        <w:rPr>
+          <w:rFonts w:eastAsia="Times New Roman" w:cstheme="minorHAnsi"/>
+          <w:bCs/>
+          <w:sz w:val="24"/>
+          <w:szCs w:val="24"/>
+        </w:rPr>
+        <w:t>micro frontends</w:t>
+      </w:r>
+      <w:r>
+        <w:rPr>
+          <w:rFonts w:eastAsia="Times New Roman" w:cstheme="minorHAnsi"/>
+          <w:bCs/>
+          <w:sz w:val="24"/>
+          <w:szCs w:val="24"/>
+        </w:rPr>
+        <w:t>.</w:t>
+      </w:r>
+    </w:p>
+    <w:p>
+      <w:pPr>
+        <w:pStyle w:val="ListParagraph"/>
+        <w:numPr>
+          <w:ilvl w:val="0"/>
+          <w:numId w:val="1"/>
+        </w:numPr>
+        <w:rPr>
+          <w:rFonts w:eastAsia="Times New Roman" w:cstheme="minorHAnsi"/>
+          <w:bCs/>
+          <w:sz w:val="24"/>
+          <w:szCs w:val="24"/>
+        </w:rPr>
+        <w:sectPr>
+          <w:type w:val="continuous"/>
+          <w:pgSz w:w="12240" w:h="15840"/>
+          <w:pgMar w:top="720" w:right="720" w:bottom="720" w:left="720" w:header="720" w:footer="720" w:gutter="0"/>
+          <w:cols w:space="720"/>
+          <w:docGrid w:linePitch="360"/>
+        </w:sectPr>
+      </w:pPr>
+      <w:r>
+        <w:rPr>
+          <w:rFonts w:eastAsia="Times New Roman" w:cstheme="minorHAnsi"/>
+          <w:bCs/>
+          <w:sz w:val="24"/>
+          <w:szCs w:val="24"/>
+        </w:rPr>
+        <w:t>Implemented the grouping of targeted business by level of exposure to the user’s marketing (Journey Stages) in the application UI.</w:t>
+      </w:r>
+    </w:p>
+    <w:p>
+      <w:pPr>
+        <w:spacing w:after="0" w:line="240" w:lineRule="auto"/>
+        <w:contextualSpacing/>
+        <w:rPr>
+          <w:rFonts w:eastAsia="Times New Roman" w:cstheme="minorHAnsi"/>
+          <w:b/>
+          <w:bCs/>
+          <w:i/>
+          <w:iCs/>
+          <w:sz w:val="24"/>
+          <w:szCs w:val="24"/>
+          <w:u w:val="single"/>
+        </w:rPr>
+      </w:pPr>
+      <w:r>
+        <w:rPr>
+          <w:rFonts w:eastAsia="Times New Roman" w:cstheme="minorHAnsi"/>
+          <w:b/>
+          <w:bCs/>
+          <w:iCs/>
+          <w:sz w:val="24"/>
+          <w:szCs w:val="24"/>
+        </w:rPr>
+        <w:t>Nuvolum</w:t>
+      </w:r>
+    </w:p>
+    <w:p>
+      <w:pPr>
+        <w:spacing w:after="0" w:line="240" w:lineRule="auto"/>
+        <w:contextualSpacing/>
+        <w:rPr>
+          <w:rFonts w:eastAsia="Times New Roman" w:cstheme="minorHAnsi"/>
+          <w:sz w:val="24"/>
+          <w:szCs w:val="24"/>
+        </w:rPr>
+      </w:pPr>
+      <w:r>
+        <w:rPr>
+          <w:rFonts w:eastAsia="Times New Roman" w:cstheme="minorHAnsi"/>
+          <w:bCs/>
+          <w:i/>
+          <w:iCs/>
+          <w:sz w:val="24"/>
+          <w:szCs w:val="24"/>
+        </w:rPr>
+        <w:t xml:space="preserve">Lead </w:t>
+      </w:r>
+      <w:r>
+        <w:rPr>
+          <w:rFonts w:eastAsia="Times New Roman" w:cstheme="minorHAnsi"/>
+          <w:bCs/>
+          <w:i/>
+          <w:iCs/>
+          <w:sz w:val="24"/>
+          <w:szCs w:val="24"/>
+        </w:rPr>
+        <w:t xml:space="preserve">Frontend </w:t>
+      </w:r>
+      <w:r>
+        <w:rPr>
+          <w:rFonts w:eastAsia="Times New Roman" w:cstheme="minorHAnsi"/>
+          <w:bCs/>
+          <w:i/>
+          <w:iCs/>
+          <w:sz w:val="24"/>
+          <w:szCs w:val="24"/>
+        </w:rPr>
+        <w:t>Web Developer</w:t>
+      </w:r>
+    </w:p>
+    <w:p>
+      <w:pPr>
+        <w:spacing w:after="0" w:line="240" w:lineRule="auto"/>
+        <w:contextualSpacing/>
+        <w:jc w:val="right"/>
+        <w:textAlignment w:val="baseline"/>
+        <w:rPr>
+          <w:rFonts w:eastAsia="Times New Roman" w:cstheme="minorHAnsi"/>
+          <w:iCs/>
+          <w:sz w:val="24"/>
+          <w:szCs w:val="24"/>
+        </w:rPr>
+      </w:pPr>
+      <w:r>
+        <w:rPr>
+          <w:rFonts w:eastAsia="Times New Roman" w:cstheme="minorHAnsi"/>
+          <w:iCs/>
+          <w:sz w:val="24"/>
+          <w:szCs w:val="24"/>
+        </w:rPr>
+        <w:t>Mar</w:t>
+      </w:r>
+      <w:r>
+        <w:rPr>
+          <w:rFonts w:eastAsia="Times New Roman" w:cstheme="minorHAnsi"/>
+          <w:iCs/>
+          <w:sz w:val="24"/>
+          <w:szCs w:val="24"/>
+        </w:rPr>
+        <w:t>ch</w:t>
+      </w:r>
+      <w:r>
+        <w:rPr>
+          <w:rFonts w:eastAsia="Times New Roman" w:cstheme="minorHAnsi"/>
+          <w:iCs/>
+          <w:sz w:val="24"/>
+          <w:szCs w:val="24"/>
+        </w:rPr>
+        <w:t xml:space="preserve"> 2019 – </w:t>
+      </w:r>
+      <w:r>
+        <w:rPr>
+          <w:rFonts w:eastAsia="Times New Roman" w:cstheme="minorHAnsi"/>
+          <w:iCs/>
+          <w:sz w:val="24"/>
+          <w:szCs w:val="24"/>
+        </w:rPr>
+        <w:t>Jul</w:t>
+      </w:r>
+      <w:r>
+        <w:rPr>
+          <w:rFonts w:eastAsia="Times New Roman" w:cstheme="minorHAnsi"/>
+          <w:iCs/>
+          <w:sz w:val="24"/>
+          <w:szCs w:val="24"/>
+        </w:rPr>
+        <w:t>y</w:t>
+      </w:r>
+      <w:r>
+        <w:rPr>
+          <w:rFonts w:eastAsia="Times New Roman" w:cstheme="minorHAnsi"/>
+          <w:iCs/>
+          <w:sz w:val="24"/>
+          <w:szCs w:val="24"/>
+        </w:rPr>
+        <w:t xml:space="preserve"> 2021</w:t>
+      </w:r>
+    </w:p>
+    <w:p>
+      <w:pPr>
+        <w:spacing w:after="0" w:line="240" w:lineRule="auto"/>
+        <w:contextualSpacing/>
+        <w:jc w:val="right"/>
+        <w:textAlignment w:val="baseline"/>
+        <w:rPr>
+          <w:rFonts w:eastAsia="Times New Roman" w:cstheme="minorHAnsi"/>
+          <w:i/>
+          <w:sz w:val="24"/>
+          <w:szCs w:val="24"/>
+        </w:rPr>
+      </w:pPr>
+      <w:r>
+        <w:rPr>
+          <w:rFonts w:eastAsia="Times New Roman" w:cstheme="minorHAnsi"/>
+          <w:i/>
+          <w:sz w:val="24"/>
+          <w:szCs w:val="24"/>
+        </w:rPr>
+        <w:t>Petaluma, CA</w:t>
+      </w:r>
+    </w:p>
+    <w:p>
+      <w:pPr>
+        <w:spacing w:after="0" w:line="240" w:lineRule="auto"/>
+        <w:contextualSpacing/>
+        <w:jc w:val="right"/>
+        <w:textAlignment w:val="baseline"/>
+        <w:rPr>
+          <w:rFonts w:eastAsia="Times New Roman" w:cstheme="minorHAnsi"/>
+          <w:bCs/>
           <w:sz w:val="24"/>
           <w:szCs w:val="24"/>
         </w:rPr>
@@ -700,130 +1291,520 @@
           <w:docGrid w:linePitch="360"/>
         </w:sectPr>
       </w:pPr>
-      <w:r>
-        <w:rPr>
-          <w:rFonts w:eastAsia="Times New Roman" w:cstheme="minorHAnsi"/>
-          <w:iCs/>
-          <w:sz w:val="24"/>
-          <w:szCs w:val="24"/>
-        </w:rPr>
-        <w:t>Jul</w:t>
-      </w:r>
-      <w:r>
-        <w:rPr>
-          <w:rFonts w:eastAsia="Times New Roman" w:cstheme="minorHAnsi"/>
-          <w:iCs/>
-          <w:sz w:val="24"/>
-          <w:szCs w:val="24"/>
-        </w:rPr>
-        <w:t xml:space="preserve"> 20</w:t>
-      </w:r>
-      <w:r>
-        <w:rPr>
-          <w:rFonts w:eastAsia="Times New Roman" w:cstheme="minorHAnsi"/>
-          <w:iCs/>
-          <w:sz w:val="24"/>
-          <w:szCs w:val="24"/>
-        </w:rPr>
-        <w:t>21</w:t>
-      </w:r>
-      <w:r>
-        <w:rPr>
-          <w:rFonts w:eastAsia="Times New Roman" w:cstheme="minorHAnsi"/>
-          <w:iCs/>
-          <w:sz w:val="24"/>
-          <w:szCs w:val="24"/>
-        </w:rPr>
-        <w:t xml:space="preserve"> – Presen</w:t>
-      </w:r>
-      <w:r>
-        <w:rPr>
-          <w:rFonts w:eastAsia="Times New Roman" w:cstheme="minorHAnsi"/>
-          <w:iCs/>
-          <w:sz w:val="24"/>
-          <w:szCs w:val="24"/>
-        </w:rPr>
-        <w:t>t</w:t>
-      </w:r>
-    </w:p>
-    <w:p>
-      <w:pPr>
+    </w:p>
+    <w:p>
+      <w:pPr>
+        <w:pStyle w:val="ListParagraph"/>
+        <w:numPr>
+          <w:ilvl w:val="0"/>
+          <w:numId w:val="9"/>
+        </w:numPr>
+        <w:spacing w:after="0" w:line="240" w:lineRule="auto"/>
+        <w:textAlignment w:val="baseline"/>
+        <w:rPr>
+          <w:rFonts w:eastAsia="Times New Roman" w:cstheme="minorHAnsi"/>
+          <w:bCs/>
+          <w:sz w:val="24"/>
+          <w:szCs w:val="24"/>
+        </w:rPr>
+      </w:pPr>
+      <w:r>
+        <w:rPr>
+          <w:rFonts w:eastAsia="Times New Roman" w:cstheme="minorHAnsi"/>
+          <w:bCs/>
+          <w:sz w:val="24"/>
+          <w:szCs w:val="24"/>
+        </w:rPr>
+        <w:t>Planned and implemented 15+ websites with an efficient React/Gatsby framework for top oral and maxillofacial surgery practices across the United States.</w:t>
+      </w:r>
+    </w:p>
+    <w:p>
+      <w:pPr>
+        <w:numPr>
+          <w:ilvl w:val="0"/>
+          <w:numId w:val="1"/>
+        </w:numPr>
         <w:spacing w:after="0" w:line="240" w:lineRule="auto"/>
         <w:contextualSpacing/>
-        <w:rPr>
-          <w:rFonts w:eastAsia="Times New Roman" w:cstheme="minorHAnsi"/>
-          <w:sz w:val="24"/>
-          <w:szCs w:val="24"/>
-        </w:rPr>
-      </w:pPr>
-      <w:r>
-        <w:rPr>
-          <w:rFonts w:eastAsia="Times New Roman" w:cstheme="minorHAnsi"/>
-          <w:bCs/>
-          <w:i/>
-          <w:iCs/>
-          <w:sz w:val="24"/>
-          <w:szCs w:val="24"/>
-          <w:u w:val="single"/>
-        </w:rPr>
-        <w:t xml:space="preserve">Lead </w:t>
-      </w:r>
-      <w:r>
-        <w:rPr>
-          <w:rFonts w:eastAsia="Times New Roman" w:cstheme="minorHAnsi"/>
-          <w:bCs/>
-          <w:i/>
-          <w:iCs/>
-          <w:sz w:val="24"/>
-          <w:szCs w:val="24"/>
-          <w:u w:val="single"/>
-        </w:rPr>
-        <w:t>Web Developer</w:t>
-      </w:r>
-      <w:r>
-        <w:rPr>
-          <w:rFonts w:eastAsia="Times New Roman" w:cstheme="minorHAnsi"/>
-          <w:b/>
-          <w:sz w:val="24"/>
-          <w:szCs w:val="24"/>
-        </w:rPr>
-        <w:tab/>
-      </w:r>
-      <w:r>
-        <w:rPr>
-          <w:rFonts w:eastAsia="Times New Roman" w:cstheme="minorHAnsi"/>
-          <w:iCs/>
-          <w:sz w:val="24"/>
-          <w:szCs w:val="24"/>
-        </w:rPr>
-        <w:t>Nuvolum, Petaluma,</w:t>
-      </w:r>
-      <w:r>
-        <w:rPr>
-          <w:rFonts w:eastAsia="Times New Roman" w:cstheme="minorHAnsi"/>
-          <w:iCs/>
-          <w:sz w:val="24"/>
-          <w:szCs w:val="24"/>
-        </w:rPr>
-        <w:t xml:space="preserve"> </w:t>
-      </w:r>
-      <w:r>
-        <w:rPr>
-          <w:rFonts w:eastAsia="Times New Roman" w:cstheme="minorHAnsi"/>
-          <w:iCs/>
-          <w:sz w:val="24"/>
-          <w:szCs w:val="24"/>
-        </w:rPr>
-        <w:t>CA</w:t>
-      </w:r>
-    </w:p>
-    <w:p>
-      <w:pPr>
+        <w:textAlignment w:val="baseline"/>
+        <w:rPr>
+          <w:rFonts w:eastAsia="Times New Roman" w:cstheme="minorHAnsi"/>
+          <w:bCs/>
+          <w:sz w:val="24"/>
+          <w:szCs w:val="24"/>
+        </w:rPr>
+      </w:pPr>
+      <w:r>
+        <w:rPr>
+          <w:rFonts w:eastAsia="Times New Roman" w:cstheme="minorHAnsi"/>
+          <w:bCs/>
+          <w:sz w:val="24"/>
+          <w:szCs w:val="24"/>
+        </w:rPr>
+        <w:t>Integrated AWS Amplify and Netlify CMS with React, saving developers time by allowing others to edit site content and accelerating the production of new websites and the transition of old websites to new React-based sites.</w:t>
+      </w:r>
+    </w:p>
+    <w:p>
+      <w:pPr>
+        <w:numPr>
+          <w:ilvl w:val="0"/>
+          <w:numId w:val="1"/>
+        </w:numPr>
         <w:spacing w:after="0" w:line="240" w:lineRule="auto"/>
         <w:contextualSpacing/>
+        <w:textAlignment w:val="baseline"/>
+        <w:rPr>
+          <w:rFonts w:eastAsia="Times New Roman" w:cstheme="minorHAnsi"/>
+          <w:bCs/>
+          <w:sz w:val="24"/>
+          <w:szCs w:val="24"/>
+        </w:rPr>
+      </w:pPr>
+      <w:r>
+        <w:rPr>
+          <w:rFonts w:eastAsia="Times New Roman" w:cstheme="minorHAnsi"/>
+          <w:bCs/>
+          <w:sz w:val="24"/>
+          <w:szCs w:val="24"/>
+        </w:rPr>
+        <w:t xml:space="preserve">Created Nuvolum’s website: </w:t>
+      </w:r>
+      <w:r>
+        <w:rPr>
+          <w:rFonts w:eastAsia="Times New Roman" w:cstheme="minorHAnsi"/>
+          <w:bCs/>
+          <w:sz w:val="24"/>
+          <w:szCs w:val="24"/>
+        </w:rPr>
+        <w:t>https://nuvolum.com/</w:t>
+      </w:r>
+    </w:p>
+    <w:p>
+      <w:pPr>
+        <w:numPr>
+          <w:ilvl w:val="0"/>
+          <w:numId w:val="1"/>
+        </w:numPr>
+        <w:spacing w:after="0" w:line="240" w:lineRule="auto"/>
+        <w:contextualSpacing/>
+        <w:textAlignment w:val="baseline"/>
+        <w:rPr>
+          <w:rFonts w:eastAsia="Times New Roman" w:cstheme="minorHAnsi"/>
+          <w:bCs/>
+          <w:sz w:val="24"/>
+          <w:szCs w:val="24"/>
+        </w:rPr>
+      </w:pPr>
+      <w:r>
+        <w:rPr>
+          <w:rFonts w:eastAsia="Times New Roman" w:cstheme="minorHAnsi"/>
+          <w:bCs/>
+          <w:iCs/>
+          <w:sz w:val="24"/>
+          <w:szCs w:val="24"/>
+        </w:rPr>
+        <w:t>Developed more than 40</w:t>
+      </w:r>
+      <w:r>
+        <w:rPr>
+          <w:rFonts w:eastAsia="Times New Roman" w:cstheme="minorHAnsi"/>
+          <w:bCs/>
+          <w:iCs/>
+          <w:sz w:val="24"/>
+          <w:szCs w:val="24"/>
+        </w:rPr>
+        <w:t xml:space="preserve"> other </w:t>
+      </w:r>
+      <w:r>
+        <w:rPr>
+          <w:rFonts w:eastAsia="Times New Roman" w:cstheme="minorHAnsi"/>
+          <w:bCs/>
+          <w:sz w:val="24"/>
+          <w:szCs w:val="24"/>
+        </w:rPr>
+        <w:t xml:space="preserve">oral and maxillofacial surgery </w:t>
+      </w:r>
+      <w:r>
+        <w:rPr>
+          <w:rFonts w:eastAsia="Times New Roman" w:cstheme="minorHAnsi"/>
+          <w:bCs/>
+          <w:iCs/>
+          <w:sz w:val="24"/>
+          <w:szCs w:val="24"/>
+        </w:rPr>
+        <w:t>websites</w:t>
+      </w:r>
+      <w:r>
+        <w:rPr>
+          <w:rFonts w:eastAsia="Times New Roman" w:cstheme="minorHAnsi"/>
+          <w:bCs/>
+          <w:iCs/>
+          <w:sz w:val="24"/>
+          <w:szCs w:val="24"/>
+        </w:rPr>
+        <w:t xml:space="preserve"> using LAMP stack</w:t>
+      </w:r>
+      <w:r>
+        <w:rPr>
+          <w:rFonts w:eastAsia="Times New Roman" w:cstheme="minorHAnsi"/>
+          <w:bCs/>
+          <w:iCs/>
+          <w:sz w:val="24"/>
+          <w:szCs w:val="24"/>
+        </w:rPr>
+        <w:t xml:space="preserve"> with jQuery,</w:t>
+      </w:r>
+      <w:r>
+        <w:rPr>
+          <w:rFonts w:eastAsia="Times New Roman" w:cstheme="minorHAnsi"/>
+          <w:bCs/>
+          <w:iCs/>
+          <w:sz w:val="24"/>
+          <w:szCs w:val="24"/>
+        </w:rPr>
+        <w:t xml:space="preserve"> </w:t>
+      </w:r>
+      <w:r>
+        <w:rPr>
+          <w:rFonts w:eastAsia="Times New Roman" w:cstheme="minorHAnsi"/>
+          <w:bCs/>
+          <w:iCs/>
+          <w:sz w:val="24"/>
+          <w:szCs w:val="24"/>
+        </w:rPr>
+        <w:t>PHP</w:t>
+      </w:r>
+      <w:r>
+        <w:rPr>
+          <w:rFonts w:eastAsia="Times New Roman" w:cstheme="minorHAnsi"/>
+          <w:bCs/>
+          <w:iCs/>
+          <w:sz w:val="24"/>
+          <w:szCs w:val="24"/>
+        </w:rPr>
+        <w:t>, and Node</w:t>
+      </w:r>
+      <w:r>
+        <w:rPr>
+          <w:rFonts w:eastAsia="Times New Roman" w:cstheme="minorHAnsi"/>
+          <w:bCs/>
+          <w:iCs/>
+          <w:sz w:val="24"/>
+          <w:szCs w:val="24"/>
+        </w:rPr>
+        <w:t>.</w:t>
+      </w:r>
+    </w:p>
+    <w:p>
+      <w:pPr>
+        <w:numPr>
+          <w:ilvl w:val="0"/>
+          <w:numId w:val="1"/>
+        </w:numPr>
+        <w:spacing w:after="0" w:line="240" w:lineRule="auto"/>
+        <w:contextualSpacing/>
+        <w:textAlignment w:val="baseline"/>
+        <w:rPr>
+          <w:rFonts w:eastAsia="Times New Roman" w:cstheme="minorHAnsi"/>
+          <w:bCs/>
+          <w:sz w:val="24"/>
+          <w:szCs w:val="24"/>
+        </w:rPr>
+      </w:pPr>
+      <w:r>
+        <w:rPr>
+          <w:rFonts w:eastAsia="Times New Roman" w:cstheme="minorHAnsi"/>
+          <w:bCs/>
+          <w:iCs/>
+          <w:sz w:val="24"/>
+          <w:szCs w:val="24"/>
+        </w:rPr>
+        <w:t>C</w:t>
+      </w:r>
+      <w:r>
+        <w:rPr>
+          <w:rFonts w:eastAsia="Times New Roman" w:cstheme="minorHAnsi"/>
+          <w:bCs/>
+          <w:iCs/>
+          <w:sz w:val="24"/>
+          <w:szCs w:val="24"/>
+        </w:rPr>
+        <w:t xml:space="preserve">reated new </w:t>
+      </w:r>
+      <w:r>
+        <w:rPr>
+          <w:rFonts w:eastAsia="Times New Roman" w:cstheme="minorHAnsi"/>
+          <w:bCs/>
+          <w:iCs/>
+          <w:sz w:val="24"/>
+          <w:szCs w:val="24"/>
+        </w:rPr>
+        <w:t xml:space="preserve">and managed existing </w:t>
+      </w:r>
+      <w:r>
+        <w:rPr>
+          <w:rFonts w:eastAsia="Times New Roman" w:cstheme="minorHAnsi"/>
+          <w:bCs/>
+          <w:iCs/>
+          <w:sz w:val="24"/>
+          <w:szCs w:val="24"/>
+        </w:rPr>
+        <w:t>WordPress sites, utilizing varying themes and plugins.</w:t>
+      </w:r>
+    </w:p>
+    <w:p>
+      <w:pPr>
+        <w:spacing w:after="0" w:line="240" w:lineRule="auto"/>
+        <w:contextualSpacing/>
+        <w:textAlignment w:val="baseline"/>
+        <w:rPr>
+          <w:rFonts w:eastAsia="Times New Roman" w:cstheme="minorHAnsi"/>
+          <w:bCs/>
+          <w:sz w:val="24"/>
+          <w:szCs w:val="24"/>
+        </w:rPr>
+      </w:pPr>
+    </w:p>
+    <w:p>
+      <w:pPr>
+        <w:spacing w:after="0" w:line="240" w:lineRule="auto"/>
+        <w:contextualSpacing/>
+        <w:textAlignment w:val="baseline"/>
+        <w:rPr>
+          <w:rFonts w:eastAsia="Times New Roman" w:cstheme="minorHAnsi"/>
+          <w:sz w:val="24"/>
+          <w:szCs w:val="24"/>
+        </w:rPr>
+      </w:pPr>
+      <w:r>
+        <w:rPr>
+          <w:rFonts w:eastAsia="Times New Roman" w:cstheme="minorHAnsi"/>
+          <w:b/>
+          <w:bCs/>
+          <w:sz w:val="24"/>
+          <w:szCs w:val="24"/>
+        </w:rPr>
+        <w:tab/>
+      </w:r>
+      <w:r>
+        <w:rPr>
+          <w:rFonts w:eastAsia="Times New Roman" w:cstheme="minorHAnsi"/>
+          <w:b/>
+          <w:bCs/>
+          <w:sz w:val="24"/>
+          <w:szCs w:val="24"/>
+        </w:rPr>
+        <w:tab/>
+      </w:r>
+      <w:r>
+        <w:rPr>
+          <w:rFonts w:eastAsia="Times New Roman" w:cstheme="minorHAnsi"/>
+          <w:b/>
+          <w:bCs/>
+          <w:sz w:val="24"/>
+          <w:szCs w:val="24"/>
+        </w:rPr>
+        <w:tab/>
+      </w:r>
+      <w:r>
+        <w:rPr>
+          <w:rFonts w:eastAsia="Times New Roman" w:cstheme="minorHAnsi"/>
+          <w:b/>
+          <w:bCs/>
+          <w:sz w:val="24"/>
+          <w:szCs w:val="24"/>
+        </w:rPr>
+        <w:tab/>
+      </w:r>
+    </w:p>
+    <w:p>
+      <w:pPr>
+        <w:pBdr>
+          <w:top w:val="single" w:sz="4" w:space="1" w:color="000000"/>
+          <w:bottom w:val="single" w:sz="4" w:space="1" w:color="000000"/>
+        </w:pBdr>
+        <w:spacing w:after="0" w:line="240" w:lineRule="auto"/>
+        <w:contextualSpacing/>
+        <w:rPr>
+          <w:rFonts w:eastAsia="Times New Roman" w:cstheme="minorHAnsi"/>
+          <w:sz w:val="24"/>
+          <w:szCs w:val="24"/>
+        </w:rPr>
+        <w:sectPr>
+          <w:type w:val="continuous"/>
+          <w:pgSz w:w="12240" w:h="15840"/>
+          <w:pgMar w:top="720" w:right="720" w:bottom="720" w:left="720" w:header="720" w:footer="720" w:gutter="0"/>
+          <w:cols w:space="720"/>
+          <w:docGrid w:linePitch="360"/>
+        </w:sectPr>
+      </w:pPr>
+      <w:r>
+        <w:rPr>
+          <w:rFonts w:eastAsia="Times New Roman" w:cstheme="minorHAnsi"/>
+          <w:sz w:val="24"/>
+          <w:szCs w:val="24"/>
+        </w:rPr>
+        <w:t>Education</w:t>
+      </w:r>
+    </w:p>
+    <w:p>
+      <w:pPr>
+        <w:spacing w:line="240" w:lineRule="auto"/>
+        <w:contextualSpacing/>
+        <w:rPr>
+          <w:rFonts w:eastAsia="Times New Roman" w:cstheme="minorHAnsi"/>
+          <w:b/>
+          <w:sz w:val="24"/>
+          <w:szCs w:val="24"/>
+        </w:rPr>
+      </w:pPr>
+      <w:r>
+        <w:rPr>
+          <w:rFonts w:eastAsia="Times New Roman" w:cstheme="minorHAnsi"/>
+          <w:b/>
+          <w:sz w:val="24"/>
+          <w:szCs w:val="24"/>
+        </w:rPr>
+        <w:t>UCLA Extension</w:t>
+      </w:r>
+      <w:r>
+        <w:rPr>
+          <w:rFonts w:eastAsia="Times New Roman" w:cstheme="minorHAnsi"/>
+          <w:b/>
+          <w:sz w:val="24"/>
+          <w:szCs w:val="24"/>
+        </w:rPr>
+        <w:t xml:space="preserve"> </w:t>
+      </w:r>
+      <w:r>
+        <w:rPr>
+          <w:rFonts w:eastAsia="Times New Roman" w:cstheme="minorHAnsi"/>
+          <w:b/>
+          <w:sz w:val="24"/>
+          <w:szCs w:val="24"/>
+        </w:rPr>
+        <w:t>Coding Boot Camp</w:t>
+      </w:r>
+    </w:p>
+    <w:p>
+      <w:pPr>
+        <w:spacing w:line="240" w:lineRule="auto"/>
+        <w:contextualSpacing/>
+        <w:rPr>
+          <w:rFonts w:eastAsia="Times New Roman" w:cstheme="minorHAnsi"/>
+          <w:b/>
+          <w:bCs/>
+          <w:iCs/>
+          <w:sz w:val="24"/>
+          <w:szCs w:val="24"/>
+        </w:rPr>
+      </w:pPr>
+      <w:r>
+        <w:rPr>
+          <w:rFonts w:eastAsia="Times New Roman" w:cstheme="minorHAnsi"/>
+          <w:i/>
+          <w:sz w:val="24"/>
+          <w:szCs w:val="24"/>
+        </w:rPr>
+        <w:t>JavaScript Full Stack Web Development</w:t>
+      </w:r>
+      <w:r>
+        <w:rPr>
+          <w:rFonts w:eastAsia="Times New Roman" w:cstheme="minorHAnsi"/>
+          <w:b/>
+          <w:sz w:val="24"/>
+          <w:szCs w:val="24"/>
+        </w:rPr>
+        <w:t xml:space="preserve"> </w:t>
+      </w:r>
+    </w:p>
+    <w:p>
+      <w:pPr>
+        <w:pStyle w:val="ListParagraph"/>
+        <w:spacing w:after="0" w:line="240" w:lineRule="auto"/>
+        <w:ind w:right="120"/>
         <w:jc w:val="right"/>
         <w:rPr>
           <w:rFonts w:eastAsia="Times New Roman" w:cstheme="minorHAnsi"/>
+          <w:iCs/>
+          <w:sz w:val="24"/>
+          <w:szCs w:val="24"/>
+        </w:rPr>
+      </w:pPr>
+      <w:r>
+        <w:rPr>
+          <w:rFonts w:eastAsia="Times New Roman" w:cstheme="minorHAnsi"/>
+          <w:iCs/>
+          <w:sz w:val="24"/>
+          <w:szCs w:val="24"/>
+        </w:rPr>
+        <w:t>Aug</w:t>
+      </w:r>
+      <w:r>
+        <w:rPr>
+          <w:rFonts w:eastAsia="Times New Roman" w:cstheme="minorHAnsi"/>
+          <w:iCs/>
+          <w:sz w:val="24"/>
+          <w:szCs w:val="24"/>
+        </w:rPr>
+        <w:t>.</w:t>
+      </w:r>
+      <w:r>
+        <w:rPr>
+          <w:rFonts w:eastAsia="Times New Roman" w:cstheme="minorHAnsi"/>
+          <w:iCs/>
+          <w:sz w:val="24"/>
+          <w:szCs w:val="24"/>
+        </w:rPr>
+        <w:t xml:space="preserve"> 2018 </w:t>
+      </w:r>
+      <w:r>
+        <w:rPr>
+          <w:rFonts w:eastAsia="Times New Roman" w:cstheme="minorHAnsi"/>
+          <w:iCs/>
+          <w:sz w:val="24"/>
+          <w:szCs w:val="24"/>
+        </w:rPr>
+        <w:t xml:space="preserve">– </w:t>
+      </w:r>
+      <w:r>
+        <w:rPr>
+          <w:rFonts w:eastAsia="Times New Roman" w:cstheme="minorHAnsi"/>
+          <w:iCs/>
+          <w:sz w:val="24"/>
+          <w:szCs w:val="24"/>
+        </w:rPr>
+        <w:t>Nov</w:t>
+      </w:r>
+      <w:r>
+        <w:rPr>
+          <w:rFonts w:eastAsia="Times New Roman" w:cstheme="minorHAnsi"/>
+          <w:iCs/>
+          <w:sz w:val="24"/>
+          <w:szCs w:val="24"/>
+        </w:rPr>
+        <w:t>.</w:t>
+      </w:r>
+      <w:r>
+        <w:rPr>
+          <w:rFonts w:eastAsia="Times New Roman" w:cstheme="minorHAnsi"/>
+          <w:iCs/>
+          <w:sz w:val="24"/>
+          <w:szCs w:val="24"/>
+        </w:rPr>
+        <w:t xml:space="preserve"> 2018 </w:t>
+      </w:r>
+    </w:p>
+    <w:p>
+      <w:pPr>
+        <w:pStyle w:val="ListParagraph"/>
+        <w:spacing w:after="0" w:line="240" w:lineRule="auto"/>
+        <w:ind w:right="360"/>
+        <w:jc w:val="right"/>
+        <w:rPr>
+          <w:rFonts w:eastAsia="Times New Roman" w:cstheme="minorHAnsi"/>
+          <w:b/>
+          <w:bCs/>
           <w:iCs/>
           <w:sz w:val="24"/>
           <w:szCs w:val="24"/>
@@ -836,301 +1817,38 @@
           <w:docGrid w:linePitch="360"/>
         </w:sectPr>
       </w:pPr>
-      <w:r>
-        <w:rPr>
-          <w:rFonts w:eastAsia="Times New Roman" w:cstheme="minorHAnsi"/>
-          <w:iCs/>
-          <w:sz w:val="24"/>
-          <w:szCs w:val="24"/>
-        </w:rPr>
-        <w:t xml:space="preserve">Mar 2019 – </w:t>
-      </w:r>
-      <w:r>
-        <w:rPr>
-          <w:rFonts w:eastAsia="Times New Roman" w:cstheme="minorHAnsi"/>
-          <w:iCs/>
-          <w:sz w:val="24"/>
-          <w:szCs w:val="24"/>
-        </w:rPr>
-        <w:t>Jul 2021</w:t>
-      </w:r>
-    </w:p>
-    <w:p>
-      <w:pPr>
+    </w:p>
+    <w:p>
+      <w:pPr>
+        <w:pStyle w:val="ListParagraph"/>
         <w:numPr>
           <w:ilvl w:val="0"/>
-          <w:numId w:val="1"/>
+          <w:numId w:val="8"/>
         </w:numPr>
-        <w:spacing w:after="0" w:line="240" w:lineRule="auto"/>
+        <w:spacing w:line="240" w:lineRule="auto"/>
+        <w:rPr>
+          <w:rFonts w:eastAsia="Times New Roman" w:cstheme="minorHAnsi"/>
+          <w:bCs/>
+          <w:sz w:val="24"/>
+          <w:szCs w:val="24"/>
+        </w:rPr>
+      </w:pPr>
+      <w:r>
+        <w:rPr>
+          <w:rFonts w:eastAsia="Times New Roman" w:cstheme="minorHAnsi"/>
+          <w:bCs/>
+          <w:sz w:val="24"/>
+          <w:szCs w:val="24"/>
+        </w:rPr>
+        <w:t>A boot camp dedicated to designing and building web applications. Skills learned consisted of HTML5, CSS3, JavaScript, jQuery, Bootstrap, Node.js, MySQL, MongoDB, Express, Handlebars.js &amp; React.</w:t>
+      </w:r>
+    </w:p>
+    <w:p>
+      <w:pPr>
+        <w:spacing w:line="240" w:lineRule="auto"/>
         <w:contextualSpacing/>
-        <w:textAlignment w:val="baseline"/>
-        <w:rPr>
-          <w:rFonts w:eastAsia="Times New Roman" w:cstheme="minorHAnsi"/>
-          <w:bCs/>
-          <w:sz w:val="24"/>
-          <w:szCs w:val="24"/>
-        </w:rPr>
-      </w:pPr>
-      <w:r>
-        <w:rPr>
-          <w:rFonts w:eastAsia="Times New Roman" w:cstheme="minorHAnsi"/>
-          <w:bCs/>
-          <w:sz w:val="24"/>
-          <w:szCs w:val="24"/>
-        </w:rPr>
-        <w:t>Planned and implemented 10+ websites with an efficient React/Gatsby framework for top oral and maxillofacial surgery practices across the United States.</w:t>
-      </w:r>
-    </w:p>
-    <w:p>
-      <w:pPr>
-        <w:numPr>
-          <w:ilvl w:val="0"/>
-          <w:numId w:val="1"/>
-        </w:numPr>
-        <w:spacing w:after="0" w:line="240" w:lineRule="auto"/>
-        <w:contextualSpacing/>
-        <w:textAlignment w:val="baseline"/>
-        <w:rPr>
-          <w:rFonts w:eastAsia="Times New Roman" w:cstheme="minorHAnsi"/>
-          <w:bCs/>
-          <w:sz w:val="24"/>
-          <w:szCs w:val="24"/>
-        </w:rPr>
-      </w:pPr>
-      <w:r>
-        <w:rPr>
-          <w:rFonts w:eastAsia="Times New Roman" w:cstheme="minorHAnsi"/>
-          <w:bCs/>
-          <w:sz w:val="24"/>
-          <w:szCs w:val="24"/>
-        </w:rPr>
-        <w:t>Integrated AWS Amplify and Netlify CMS with React, saving developers time by allowing others to edit site content and accelerating the production of new websites and the transition of old websites to new React-based sites.</w:t>
-      </w:r>
-    </w:p>
-    <w:p>
-      <w:pPr>
-        <w:numPr>
-          <w:ilvl w:val="0"/>
-          <w:numId w:val="1"/>
-        </w:numPr>
-        <w:spacing w:after="0" w:line="240" w:lineRule="auto"/>
-        <w:contextualSpacing/>
-        <w:textAlignment w:val="baseline"/>
-        <w:rPr>
-          <w:rFonts w:eastAsia="Times New Roman" w:cstheme="minorHAnsi"/>
-          <w:bCs/>
-          <w:sz w:val="24"/>
-          <w:szCs w:val="24"/>
-        </w:rPr>
-      </w:pPr>
-      <w:r>
-        <w:rPr>
-          <w:rFonts w:eastAsia="Times New Roman" w:cstheme="minorHAnsi"/>
-          <w:bCs/>
-          <w:sz w:val="24"/>
-          <w:szCs w:val="24"/>
-        </w:rPr>
-        <w:t xml:space="preserve">Created </w:t>
-      </w:r>
-      <w:proofErr w:type="spellStart"/>
-      <w:r>
-        <w:rPr>
-          <w:rFonts w:eastAsia="Times New Roman" w:cstheme="minorHAnsi"/>
-          <w:bCs/>
-          <w:sz w:val="24"/>
-          <w:szCs w:val="24"/>
-        </w:rPr>
-        <w:t>Nuvolum’s</w:t>
-      </w:r>
-      <w:proofErr w:type="spellEnd"/>
-      <w:r>
-        <w:rPr>
-          <w:rFonts w:eastAsia="Times New Roman" w:cstheme="minorHAnsi"/>
-          <w:bCs/>
-          <w:sz w:val="24"/>
-          <w:szCs w:val="24"/>
-        </w:rPr>
-        <w:t xml:space="preserve"> website: </w:t>
-      </w:r>
-      <w:r>
-        <w:rPr>
-          <w:rFonts w:eastAsia="Times New Roman" w:cstheme="minorHAnsi"/>
-          <w:bCs/>
-          <w:sz w:val="24"/>
-          <w:szCs w:val="24"/>
-        </w:rPr>
-        <w:t>https://nuvolum.com/</w:t>
-      </w:r>
-    </w:p>
-    <w:p>
-      <w:pPr>
-        <w:numPr>
-          <w:ilvl w:val="0"/>
-          <w:numId w:val="1"/>
-        </w:numPr>
-        <w:spacing w:after="0" w:line="240" w:lineRule="auto"/>
-        <w:contextualSpacing/>
-        <w:textAlignment w:val="baseline"/>
-        <w:rPr>
-          <w:rFonts w:eastAsia="Times New Roman" w:cstheme="minorHAnsi"/>
-          <w:bCs/>
-          <w:sz w:val="24"/>
-          <w:szCs w:val="24"/>
-        </w:rPr>
-      </w:pPr>
-      <w:r>
-        <w:rPr>
-          <w:rFonts w:eastAsia="Times New Roman" w:cstheme="minorHAnsi"/>
-          <w:bCs/>
-          <w:iCs/>
-          <w:sz w:val="24"/>
-          <w:szCs w:val="24"/>
-        </w:rPr>
-        <w:t>Developed more than 40</w:t>
-      </w:r>
-      <w:r>
-        <w:rPr>
-          <w:rFonts w:eastAsia="Times New Roman" w:cstheme="minorHAnsi"/>
-          <w:bCs/>
-          <w:iCs/>
-          <w:sz w:val="24"/>
-          <w:szCs w:val="24"/>
-        </w:rPr>
-        <w:t xml:space="preserve"> other </w:t>
-      </w:r>
-      <w:r>
-        <w:rPr>
-          <w:rFonts w:eastAsia="Times New Roman" w:cstheme="minorHAnsi"/>
-          <w:bCs/>
-          <w:sz w:val="24"/>
-          <w:szCs w:val="24"/>
-        </w:rPr>
-        <w:t xml:space="preserve">oral and maxillofacial surgery </w:t>
-      </w:r>
-      <w:r>
-        <w:rPr>
-          <w:rFonts w:eastAsia="Times New Roman" w:cstheme="minorHAnsi"/>
-          <w:bCs/>
-          <w:iCs/>
-          <w:sz w:val="24"/>
-          <w:szCs w:val="24"/>
-        </w:rPr>
-        <w:t>websites with jQuery,</w:t>
-      </w:r>
-      <w:r>
-        <w:rPr>
-          <w:rFonts w:eastAsia="Times New Roman" w:cstheme="minorHAnsi"/>
-          <w:bCs/>
-          <w:iCs/>
-          <w:sz w:val="24"/>
-          <w:szCs w:val="24"/>
-        </w:rPr>
-        <w:t xml:space="preserve"> </w:t>
-      </w:r>
-      <w:r>
-        <w:rPr>
-          <w:rFonts w:eastAsia="Times New Roman" w:cstheme="minorHAnsi"/>
-          <w:bCs/>
-          <w:iCs/>
-          <w:sz w:val="24"/>
-          <w:szCs w:val="24"/>
-        </w:rPr>
-        <w:t>PHP,</w:t>
-      </w:r>
-      <w:r>
-        <w:rPr>
-          <w:rFonts w:eastAsia="Times New Roman" w:cstheme="minorHAnsi"/>
-          <w:bCs/>
-          <w:iCs/>
-          <w:sz w:val="24"/>
-          <w:szCs w:val="24"/>
-        </w:rPr>
-        <w:t xml:space="preserve"> </w:t>
-      </w:r>
-      <w:r>
-        <w:rPr>
-          <w:rFonts w:eastAsia="Times New Roman" w:cstheme="minorHAnsi"/>
-          <w:bCs/>
-          <w:iCs/>
-          <w:sz w:val="24"/>
-          <w:szCs w:val="24"/>
-        </w:rPr>
-        <w:t>WordPress</w:t>
-      </w:r>
-      <w:r>
-        <w:rPr>
-          <w:rFonts w:eastAsia="Times New Roman" w:cstheme="minorHAnsi"/>
-          <w:bCs/>
-          <w:iCs/>
-          <w:sz w:val="24"/>
-          <w:szCs w:val="24"/>
-        </w:rPr>
-        <w:t>, and Node.</w:t>
-      </w:r>
-    </w:p>
-    <w:p>
-      <w:pPr>
-        <w:spacing w:after="0" w:line="240" w:lineRule="auto"/>
-        <w:contextualSpacing/>
-        <w:textAlignment w:val="baseline"/>
-        <w:rPr>
-          <w:rFonts w:eastAsia="Times New Roman" w:cstheme="minorHAnsi"/>
-          <w:sz w:val="24"/>
-          <w:szCs w:val="24"/>
-        </w:rPr>
-      </w:pPr>
-      <w:r>
-        <w:rPr>
-          <w:rFonts w:eastAsia="Times New Roman" w:cstheme="minorHAnsi"/>
-          <w:b/>
-          <w:bCs/>
-          <w:sz w:val="24"/>
-          <w:szCs w:val="24"/>
-        </w:rPr>
-        <w:tab/>
-      </w:r>
-      <w:r>
-        <w:rPr>
-          <w:rFonts w:eastAsia="Times New Roman" w:cstheme="minorHAnsi"/>
-          <w:b/>
-          <w:bCs/>
-          <w:sz w:val="24"/>
-          <w:szCs w:val="24"/>
-        </w:rPr>
-        <w:tab/>
-      </w:r>
-      <w:r>
-        <w:rPr>
-          <w:rFonts w:eastAsia="Times New Roman" w:cstheme="minorHAnsi"/>
-          <w:b/>
-          <w:bCs/>
-          <w:sz w:val="24"/>
-          <w:szCs w:val="24"/>
-        </w:rPr>
-        <w:tab/>
-      </w:r>
-      <w:r>
-        <w:rPr>
-          <w:rFonts w:eastAsia="Times New Roman" w:cstheme="minorHAnsi"/>
-          <w:b/>
-          <w:bCs/>
-          <w:sz w:val="24"/>
-          <w:szCs w:val="24"/>
-        </w:rPr>
-        <w:tab/>
-      </w:r>
-    </w:p>
-    <w:p>
-      <w:pPr>
-        <w:pBdr>
-          <w:top w:val="single" w:sz="4" w:space="1" w:color="000000"/>
-          <w:bottom w:val="single" w:sz="4" w:space="1" w:color="000000"/>
-        </w:pBdr>
-        <w:spacing w:after="0" w:line="240" w:lineRule="auto"/>
-        <w:contextualSpacing/>
-        <w:rPr>
-          <w:rFonts w:eastAsia="Times New Roman" w:cstheme="minorHAnsi"/>
-          <w:b/>
+        <w:rPr>
+          <w:rFonts w:eastAsia="Times New Roman" w:cstheme="minorHAnsi"/>
           <w:bCs/>
           <w:sz w:val="24"/>
           <w:szCs w:val="24"/>
@@ -1143,115 +1861,130 @@
           <w:docGrid w:linePitch="360"/>
         </w:sectPr>
       </w:pPr>
-      <w:r>
+    </w:p>
+    <w:p>
+      <w:pPr>
+        <w:spacing w:after="0" w:line="240" w:lineRule="auto"/>
+        <w:contextualSpacing/>
+        <w:rPr>
+          <w:rFonts w:eastAsia="Times New Roman" w:cstheme="minorHAnsi"/>
+          <w:bCs/>
+          <w:i/>
+          <w:sz w:val="24"/>
+          <w:szCs w:val="24"/>
+        </w:rPr>
+      </w:pPr>
+    </w:p>
+    <w:p>
+      <w:pPr>
+        <w:spacing w:after="0" w:line="240" w:lineRule="auto"/>
+        <w:contextualSpacing/>
         <w:rPr>
           <w:rFonts w:eastAsia="Times New Roman" w:cstheme="minorHAnsi"/>
           <w:b/>
-          <w:bCs/>
-          <w:sz w:val="24"/>
-          <w:szCs w:val="24"/>
-        </w:rPr>
-        <w:t>EDUCATION</w:t>
-      </w:r>
-    </w:p>
-    <w:p>
-      <w:pPr>
-        <w:spacing w:line="240" w:lineRule="auto"/>
+          <w:iCs/>
+          <w:sz w:val="24"/>
+          <w:szCs w:val="24"/>
+        </w:rPr>
+      </w:pPr>
+      <w:r>
+        <w:rPr>
+          <w:rFonts w:eastAsia="Times New Roman" w:cstheme="minorHAnsi"/>
+          <w:b/>
+          <w:iCs/>
+          <w:sz w:val="24"/>
+          <w:szCs w:val="24"/>
+        </w:rPr>
+        <w:t>University of California, Los Angeles</w:t>
+      </w:r>
+    </w:p>
+    <w:p>
+      <w:pPr>
+        <w:spacing w:after="0" w:line="240" w:lineRule="auto"/>
         <w:contextualSpacing/>
         <w:rPr>
           <w:rFonts w:eastAsia="Times New Roman" w:cstheme="minorHAnsi"/>
+          <w:i/>
+          <w:sz w:val="24"/>
+          <w:szCs w:val="24"/>
+        </w:rPr>
+      </w:pPr>
+      <w:r>
+        <w:rPr>
+          <w:rFonts w:eastAsia="Times New Roman" w:cstheme="minorHAnsi"/>
+          <w:bCs/>
+          <w:i/>
+          <w:sz w:val="24"/>
+          <w:szCs w:val="24"/>
+        </w:rPr>
+        <w:t>B</w:t>
+      </w:r>
+      <w:r>
+        <w:rPr>
+          <w:rFonts w:eastAsia="Times New Roman" w:cstheme="minorHAnsi"/>
+          <w:bCs/>
+          <w:i/>
+          <w:sz w:val="24"/>
+          <w:szCs w:val="24"/>
+        </w:rPr>
+        <w:t xml:space="preserve">.S., </w:t>
+      </w:r>
+      <w:r>
+        <w:rPr>
+          <w:rFonts w:eastAsia="Times New Roman" w:cstheme="minorHAnsi"/>
+          <w:bCs/>
+          <w:i/>
+          <w:sz w:val="24"/>
+          <w:szCs w:val="24"/>
+        </w:rPr>
+        <w:t>Chemistry/Materials Science</w:t>
+      </w:r>
+    </w:p>
+    <w:p>
+      <w:pPr>
+        <w:spacing w:after="0" w:line="240" w:lineRule="auto"/>
+        <w:contextualSpacing/>
+        <w:jc w:val="right"/>
+        <w:rPr>
+          <w:rFonts w:eastAsia="Times New Roman" w:cstheme="minorHAnsi"/>
+          <w:iCs/>
+          <w:sz w:val="24"/>
+          <w:szCs w:val="24"/>
+        </w:rPr>
+      </w:pPr>
+    </w:p>
+    <w:p>
+      <w:pPr>
+        <w:spacing w:after="0" w:line="240" w:lineRule="auto"/>
+        <w:contextualSpacing/>
+        <w:jc w:val="right"/>
+        <w:rPr>
+          <w:rFonts w:eastAsia="Times New Roman" w:cstheme="minorHAnsi"/>
+          <w:iCs/>
+          <w:sz w:val="24"/>
+          <w:szCs w:val="24"/>
+        </w:rPr>
+      </w:pPr>
+      <w:r>
+        <w:rPr>
+          <w:rFonts w:eastAsia="Times New Roman" w:cstheme="minorHAnsi"/>
+          <w:iCs/>
+          <w:sz w:val="24"/>
+          <w:szCs w:val="24"/>
+        </w:rPr>
+        <w:t>Los Angeles, California</w:t>
+      </w:r>
+    </w:p>
+    <w:p>
+      <w:pPr>
+        <w:spacing w:after="0" w:line="240" w:lineRule="auto"/>
+        <w:contextualSpacing/>
+        <w:jc w:val="right"/>
+        <w:rPr>
+          <w:rFonts w:eastAsia="Times New Roman" w:cstheme="minorHAnsi"/>
           <w:b/>
           <w:bCs/>
-          <w:iCs/>
-          <w:sz w:val="24"/>
-          <w:szCs w:val="24"/>
-        </w:rPr>
-      </w:pPr>
-      <w:r>
-        <w:rPr>
-          <w:rFonts w:eastAsia="Times New Roman" w:cstheme="minorHAnsi"/>
           <w:i/>
-          <w:sz w:val="24"/>
-          <w:szCs w:val="24"/>
-        </w:rPr>
-        <w:t>JavaScript Full Stack Web Development</w:t>
-      </w:r>
-      <w:r>
-        <w:rPr>
-          <w:rFonts w:eastAsia="Times New Roman" w:cstheme="minorHAnsi"/>
-          <w:b/>
-          <w:bCs/>
-          <w:iCs/>
-          <w:sz w:val="24"/>
-          <w:szCs w:val="24"/>
-        </w:rPr>
-        <w:t xml:space="preserve"> </w:t>
-      </w:r>
-    </w:p>
-    <w:p>
-      <w:pPr>
-        <w:spacing w:line="240" w:lineRule="auto"/>
-        <w:contextualSpacing/>
-        <w:rPr>
-          <w:rFonts w:eastAsia="Times New Roman" w:cstheme="minorHAnsi"/>
-          <w:bCs/>
-          <w:sz w:val="24"/>
-          <w:szCs w:val="24"/>
-        </w:rPr>
-      </w:pPr>
-      <w:r>
-        <w:rPr>
-          <w:rFonts w:eastAsia="Times New Roman" w:cstheme="minorHAnsi"/>
-          <w:bCs/>
-          <w:sz w:val="24"/>
-          <w:szCs w:val="24"/>
-        </w:rPr>
-        <w:t>UCLA Extension</w:t>
-      </w:r>
-      <w:r>
-        <w:rPr>
-          <w:rFonts w:eastAsia="Times New Roman" w:cstheme="minorHAnsi"/>
-          <w:bCs/>
-          <w:sz w:val="24"/>
-          <w:szCs w:val="24"/>
-        </w:rPr>
-        <w:t xml:space="preserve"> </w:t>
-      </w:r>
-      <w:r>
-        <w:rPr>
-          <w:rFonts w:eastAsia="Times New Roman" w:cstheme="minorHAnsi"/>
-          <w:bCs/>
-          <w:sz w:val="24"/>
-          <w:szCs w:val="24"/>
-        </w:rPr>
-        <w:t xml:space="preserve">Coding Boot Camp </w:t>
-      </w:r>
-    </w:p>
-    <w:p>
-      <w:pPr>
-        <w:pStyle w:val="ListParagraph"/>
-        <w:spacing w:after="0" w:line="240" w:lineRule="auto"/>
-        <w:ind w:right="120"/>
-        <w:jc w:val="right"/>
-        <w:rPr>
-          <w:rFonts w:eastAsia="Times New Roman" w:cstheme="minorHAnsi"/>
-          <w:iCs/>
-          <w:sz w:val="24"/>
-          <w:szCs w:val="24"/>
-        </w:rPr>
-      </w:pPr>
-    </w:p>
-    <w:p>
-      <w:pPr>
-        <w:pStyle w:val="ListParagraph"/>
-        <w:spacing w:after="0" w:line="240" w:lineRule="auto"/>
-        <w:ind w:right="120"/>
-        <w:jc w:val="right"/>
-        <w:rPr>
-          <w:rFonts w:eastAsia="Times New Roman" w:cstheme="minorHAnsi"/>
-          <w:b/>
-          <w:bCs/>
-          <w:iCs/>
           <w:sz w:val="24"/>
           <w:szCs w:val="24"/>
         </w:rPr>
@@ -1266,163 +1999,38 @@
       <w:r>
         <w:rPr>
           <w:rFonts w:eastAsia="Times New Roman" w:cstheme="minorHAnsi"/>
-          <w:iCs/>
-          <w:sz w:val="24"/>
-          <w:szCs w:val="24"/>
-        </w:rPr>
-        <w:t>Aug 2018 – Nov 2018</w:t>
-      </w:r>
-    </w:p>
-    <w:p>
-      <w:pPr>
-        <w:pStyle w:val="ListParagraph"/>
-        <w:numPr>
-          <w:ilvl w:val="0"/>
-          <w:numId w:val="8"/>
-        </w:numPr>
-        <w:spacing w:line="240" w:lineRule="auto"/>
-        <w:rPr>
-          <w:rFonts w:eastAsia="Times New Roman" w:cstheme="minorHAnsi"/>
-          <w:bCs/>
-          <w:sz w:val="24"/>
-          <w:szCs w:val="24"/>
-        </w:rPr>
-      </w:pPr>
-      <w:r>
-        <w:rPr>
-          <w:rFonts w:eastAsia="Times New Roman" w:cstheme="minorHAnsi"/>
-          <w:bCs/>
-          <w:sz w:val="24"/>
-          <w:szCs w:val="24"/>
-        </w:rPr>
-        <w:t>A boot camp dedicated to designing and building web applications. Skills learned consisted of HTML5, CSS3, JavaScript, jQuery, Bootstrap, Node.js, MySQL, MongoDB, Express, Handlebars.js &amp; React.</w:t>
-      </w:r>
-    </w:p>
-    <w:p>
-      <w:pPr>
-        <w:spacing w:line="240" w:lineRule="auto"/>
-        <w:contextualSpacing/>
-        <w:rPr>
-          <w:rFonts w:eastAsia="Times New Roman" w:cstheme="minorHAnsi"/>
-          <w:bCs/>
-          <w:sz w:val="24"/>
-          <w:szCs w:val="24"/>
-        </w:rPr>
-        <w:sectPr>
-          <w:type w:val="continuous"/>
-          <w:pgSz w:w="12240" w:h="15840"/>
-          <w:pgMar w:top="720" w:right="720" w:bottom="720" w:left="720" w:header="720" w:footer="720" w:gutter="0"/>
-          <w:cols w:space="720"/>
-          <w:docGrid w:linePitch="360"/>
-        </w:sectPr>
-      </w:pPr>
-    </w:p>
-    <w:p>
-      <w:pPr>
-        <w:spacing w:after="0" w:line="240" w:lineRule="auto"/>
-        <w:contextualSpacing/>
-        <w:rPr>
-          <w:rFonts w:eastAsia="Times New Roman" w:cstheme="minorHAnsi"/>
-          <w:bCs/>
           <w:i/>
           <w:sz w:val="24"/>
           <w:szCs w:val="24"/>
         </w:rPr>
-      </w:pPr>
-    </w:p>
-    <w:p>
-      <w:pPr>
-        <w:spacing w:after="0" w:line="240" w:lineRule="auto"/>
-        <w:contextualSpacing/>
+        <w:t xml:space="preserve">Graduated </w:t>
+      </w:r>
+      <w:r>
         <w:rPr>
           <w:rFonts w:eastAsia="Times New Roman" w:cstheme="minorHAnsi"/>
           <w:i/>
           <w:sz w:val="24"/>
           <w:szCs w:val="24"/>
         </w:rPr>
-      </w:pPr>
-      <w:r>
-        <w:rPr>
-          <w:rFonts w:eastAsia="Times New Roman" w:cstheme="minorHAnsi"/>
-          <w:bCs/>
+        <w:t>Mar</w:t>
+      </w:r>
+      <w:r>
+        <w:rPr>
+          <w:rFonts w:eastAsia="Times New Roman" w:cstheme="minorHAnsi"/>
           <w:i/>
           <w:sz w:val="24"/>
           <w:szCs w:val="24"/>
         </w:rPr>
-        <w:t>B</w:t>
-      </w:r>
-      <w:r>
-        <w:rPr>
-          <w:rFonts w:eastAsia="Times New Roman" w:cstheme="minorHAnsi"/>
-          <w:bCs/>
+        <w:t>ch</w:t>
+      </w:r>
+      <w:r>
+        <w:rPr>
+          <w:rFonts w:eastAsia="Times New Roman" w:cstheme="minorHAnsi"/>
           <w:i/>
           <w:sz w:val="24"/>
           <w:szCs w:val="24"/>
         </w:rPr>
-        <w:t>achelor of Science</w:t>
-      </w:r>
-      <w:r>
-        <w:rPr>
-          <w:rFonts w:eastAsia="Times New Roman" w:cstheme="minorHAnsi"/>
-          <w:bCs/>
-          <w:i/>
-          <w:sz w:val="24"/>
-          <w:szCs w:val="24"/>
-        </w:rPr>
-        <w:t xml:space="preserve"> in Chemistry/Materials Science</w:t>
-      </w:r>
-    </w:p>
-    <w:p>
-      <w:pPr>
-        <w:spacing w:after="0" w:line="240" w:lineRule="auto"/>
-        <w:contextualSpacing/>
-        <w:jc w:val="right"/>
-        <w:rPr>
-          <w:rFonts w:eastAsia="Times New Roman" w:cstheme="minorHAnsi"/>
-          <w:iCs/>
-          <w:sz w:val="24"/>
-          <w:szCs w:val="24"/>
-        </w:rPr>
-      </w:pPr>
-    </w:p>
-    <w:p>
-      <w:pPr>
-        <w:spacing w:after="0" w:line="240" w:lineRule="auto"/>
-        <w:contextualSpacing/>
-        <w:jc w:val="right"/>
-        <w:rPr>
-          <w:rFonts w:eastAsia="Times New Roman" w:cstheme="minorHAnsi"/>
-          <w:b/>
-          <w:bCs/>
-          <w:iCs/>
-          <w:sz w:val="24"/>
-          <w:szCs w:val="24"/>
-        </w:rPr>
-        <w:sectPr>
-          <w:type w:val="continuous"/>
-          <w:pgSz w:w="12240" w:h="15840"/>
-          <w:pgMar w:top="720" w:right="720" w:bottom="720" w:left="720" w:header="720" w:footer="720" w:gutter="0"/>
-          <w:cols w:num="2" w:space="720"/>
-          <w:docGrid w:linePitch="360"/>
-        </w:sectPr>
-      </w:pPr>
-      <w:r>
-        <w:rPr>
-          <w:rFonts w:eastAsia="Times New Roman" w:cstheme="minorHAnsi"/>
-          <w:iCs/>
-          <w:sz w:val="24"/>
-          <w:szCs w:val="24"/>
-        </w:rPr>
-        <w:t xml:space="preserve">University of California, Los Angeles, </w:t>
-      </w:r>
-      <w:r>
-        <w:rPr>
-          <w:rFonts w:eastAsia="Times New Roman" w:cstheme="minorHAnsi"/>
-          <w:iCs/>
-          <w:sz w:val="24"/>
-          <w:szCs w:val="24"/>
-        </w:rPr>
-        <w:t>Mar 2017</w:t>
+        <w:t xml:space="preserve"> 2017</w:t>
       </w:r>
     </w:p>
     <w:p>
@@ -1451,6 +2059,155 @@
 <file path=word/numbering.xml><?xml version="1.0" encoding="utf-8"?>
 <w:numbering xmlns:wpc="http://schemas.microsoft.com/office/word/2010/wordprocessingCanvas" xmlns:cx="http://schemas.microsoft.com/office/drawing/2014/chartex" xmlns:cx1="http://schemas.microsoft.com/office/drawing/2015/9/8/chartex" xmlns:cx2="http://schemas.microsoft.com/office/drawing/2015/10/21/chartex" xmlns:cx3="http://schemas.microsoft.com/office/drawing/2016/5/9/chartex" xmlns:cx4="http://schemas.microsoft.com/office/drawing/2016/5/10/chartex" xmlns:cx5="http://schemas.microsoft.com/office/drawing/2016/5/11/chartex" xmlns:cx6="http://schemas.microsoft.com/office/drawing/2016/5/12/chartex" xmlns:cx7="http://schemas.microsoft.com/office/drawing/2016/5/13/chartex" xmlns:cx8="http://schemas.microsoft.com/office/drawing/2016/5/14/chartex" xmlns:mc="http://schemas.openxmlformats.org/markup-compatibility/2006" xmlns:aink="http://schemas.microsoft.com/office/drawing/2016/ink" xmlns:am3d="http://schemas.microsoft.com/office/drawing/2017/model3d" xmlns:o="urn:schemas-microsoft-com:office:office" xmlns:r="http://schemas.openxmlformats.org/officeDocument/2006/relationships" xmlns:m="http://schemas.openxmlformats.org/officeDocument/2006/math" xmlns:v="urn:schemas-microsoft-com:vml" xmlns:wp14="http://schemas.microsoft.com/office/word/2010/wordprocessingDrawing" xmlns:wp="http://schemas.openxmlformats.org/drawingml/2006/wordprocessingDrawing" xmlns:w10="urn:schemas-microsoft-com:office:word" xmlns:w="http://schemas.openxmlformats.org/wordprocessingml/2006/main" xmlns:w14="http://schemas.microsoft.com/office/word/2010/wordml" xmlns:w15="http://schemas.microsoft.com/office/word/2012/wordml" xmlns:w16cex="http://schemas.microsoft.com/office/word/2018/wordml/cex" xmlns:w16cid="http://schemas.microsoft.com/office/word/2016/wordml/cid" xmlns:w16="http://schemas.microsoft.com/office/word/2018/wordml" xmlns:w16sdtdh="http://schemas.microsoft.com/office/word/2020/wordml/sdtdatahash" xmlns:w16se="http://schemas.microsoft.com/office/word/2015/wordml/symex" xmlns:wpg="http://schemas.microsoft.com/office/word/2010/wordprocessingGroup" xmlns:wpi="http://schemas.microsoft.com/office/word/2010/wordprocessingInk" xmlns:wne="http://schemas.microsoft.com/office/word/2006/wordml" xmlns:wps="http://schemas.microsoft.com/office/word/2010/wordprocessingShape" mc:Ignorable="w14 w15 w16se w16cid w16 w16cex w16sdtdh wp14">
   <w:abstractNum w:abstractNumId="0" w15:restartNumberingAfterBreak="0">
+    <w:nsid w:val="28F4565C"/>
+    <w:multiLevelType w:val="multilevel"/>
+    <w:tmpl w:val="BB703284"/>
+    <w:lvl w:ilvl="0">
+      <w:start w:val="1"/>
+      <w:numFmt w:val="bullet"/>
+      <w:lvlText w:val=""/>
+      <w:lvlJc w:val="left"/>
+      <w:pPr>
+        <w:tabs>
+          <w:tab w:val="num" w:pos="720"/>
+        </w:tabs>
+        <w:ind w:left="720" w:hanging="360"/>
+      </w:pPr>
+      <w:rPr>
+        <w:rFonts w:ascii="Symbol" w:hAnsi="Symbol" w:hint="default"/>
+        <w:sz w:val="20"/>
+      </w:rPr>
+    </w:lvl>
+    <w:lvl w:ilvl="1" w:tentative="1">
+      <w:start w:val="1"/>
+      <w:numFmt w:val="bullet"/>
+      <w:lvlText w:val="o"/>
+      <w:lvlJc w:val="left"/>
+      <w:pPr>
+        <w:tabs>
+          <w:tab w:val="num" w:pos="1440"/>
+        </w:tabs>
+        <w:ind w:left="1440" w:hanging="360"/>
+      </w:pPr>
+      <w:rPr>
+        <w:rFonts w:ascii="Courier New" w:hAnsi="Courier New" w:hint="default"/>
+        <w:sz w:val="20"/>
+      </w:rPr>
+    </w:lvl>
+    <w:lvl w:ilvl="2" w:tentative="1">
+      <w:start w:val="1"/>
+      <w:numFmt w:val="bullet"/>
+      <w:lvlText w:val=""/>
+      <w:lvlJc w:val="left"/>
+      <w:pPr>
+        <w:tabs>
+          <w:tab w:val="num" w:pos="2160"/>
+        </w:tabs>
+        <w:ind w:left="2160" w:hanging="360"/>
+      </w:pPr>
+      <w:rPr>
+        <w:rFonts w:ascii="Wingdings" w:hAnsi="Wingdings" w:hint="default"/>
+        <w:sz w:val="20"/>
+      </w:rPr>
+    </w:lvl>
+    <w:lvl w:ilvl="3" w:tentative="1">
+      <w:start w:val="1"/>
+      <w:numFmt w:val="bullet"/>
+      <w:lvlText w:val=""/>
+      <w:lvlJc w:val="left"/>
+      <w:pPr>
+        <w:tabs>
+          <w:tab w:val="num" w:pos="2880"/>
+        </w:tabs>
+        <w:ind w:left="2880" w:hanging="360"/>
+      </w:pPr>
+      <w:rPr>
+        <w:rFonts w:ascii="Wingdings" w:hAnsi="Wingdings" w:hint="default"/>
+        <w:sz w:val="20"/>
+      </w:rPr>
+    </w:lvl>
+    <w:lvl w:ilvl="4" w:tentative="1">
+      <w:start w:val="1"/>
+      <w:numFmt w:val="bullet"/>
+      <w:lvlText w:val=""/>
+      <w:lvlJc w:val="left"/>
+      <w:pPr>
+        <w:tabs>
+          <w:tab w:val="num" w:pos="3600"/>
+        </w:tabs>
+        <w:ind w:left="3600" w:hanging="360"/>
+      </w:pPr>
+      <w:rPr>
+        <w:rFonts w:ascii="Wingdings" w:hAnsi="Wingdings" w:hint="default"/>
+        <w:sz w:val="20"/>
+      </w:rPr>
+    </w:lvl>
+    <w:lvl w:ilvl="5" w:tentative="1">
+      <w:start w:val="1"/>
+      <w:numFmt w:val="bullet"/>
+      <w:lvlText w:val=""/>
+      <w:lvlJc w:val="left"/>
+      <w:pPr>
+        <w:tabs>
+          <w:tab w:val="num" w:pos="4320"/>
+        </w:tabs>
+        <w:ind w:left="4320" w:hanging="360"/>
+      </w:pPr>
+      <w:rPr>
+        <w:rFonts w:ascii="Wingdings" w:hAnsi="Wingdings" w:hint="default"/>
+        <w:sz w:val="20"/>
+      </w:rPr>
+    </w:lvl>
+    <w:lvl w:ilvl="6" w:tentative="1">
+      <w:start w:val="1"/>
+      <w:numFmt w:val="bullet"/>
+      <w:lvlText w:val=""/>
+      <w:lvlJc w:val="left"/>
+      <w:pPr>
+        <w:tabs>
+          <w:tab w:val="num" w:pos="5040"/>
+        </w:tabs>
+        <w:ind w:left="5040" w:hanging="360"/>
+      </w:pPr>
+      <w:rPr>
+        <w:rFonts w:ascii="Wingdings" w:hAnsi="Wingdings" w:hint="default"/>
+        <w:sz w:val="20"/>
+      </w:rPr>
+    </w:lvl>
+    <w:lvl w:ilvl="7" w:tentative="1">
+      <w:start w:val="1"/>
+      <w:numFmt w:val="bullet"/>
+      <w:lvlText w:val=""/>
+      <w:lvlJc w:val="left"/>
+      <w:pPr>
+        <w:tabs>
+          <w:tab w:val="num" w:pos="5760"/>
+        </w:tabs>
+        <w:ind w:left="5760" w:hanging="360"/>
+      </w:pPr>
+      <w:rPr>
+        <w:rFonts w:ascii="Wingdings" w:hAnsi="Wingdings" w:hint="default"/>
+        <w:sz w:val="20"/>
+      </w:rPr>
+    </w:lvl>
+    <w:lvl w:ilvl="8" w:tentative="1">
+      <w:start w:val="1"/>
+      <w:numFmt w:val="bullet"/>
+      <w:lvlText w:val=""/>
+      <w:lvlJc w:val="left"/>
+      <w:pPr>
+        <w:tabs>
+          <w:tab w:val="num" w:pos="6480"/>
+        </w:tabs>
+        <w:ind w:left="6480" w:hanging="360"/>
+      </w:pPr>
+      <w:rPr>
+        <w:rFonts w:ascii="Wingdings" w:hAnsi="Wingdings" w:hint="default"/>
+        <w:sz w:val="20"/>
+      </w:rPr>
+    </w:lvl>
+  </w:abstractNum>
+  <w:abstractNum w:abstractNumId="1" w15:restartNumberingAfterBreak="0">
     <w:nsid w:val="34502AC9"/>
     <w:multiLevelType w:val="hybridMultilevel"/>
     <w:tmpl w:val="18083EFE"/>
@@ -1563,7 +2320,7 @@
       </w:rPr>
     </w:lvl>
   </w:abstractNum>
-  <w:abstractNum w:abstractNumId="1" w15:restartNumberingAfterBreak="0">
+  <w:abstractNum w:abstractNumId="2" w15:restartNumberingAfterBreak="0">
     <w:nsid w:val="3D231CF1"/>
     <w:multiLevelType w:val="multilevel"/>
     <w:tmpl w:val="2424F5F2"/>
@@ -1712,7 +2469,7 @@
       </w:rPr>
     </w:lvl>
   </w:abstractNum>
-  <w:abstractNum w:abstractNumId="2" w15:restartNumberingAfterBreak="0">
+  <w:abstractNum w:abstractNumId="3" w15:restartNumberingAfterBreak="0">
     <w:nsid w:val="42BF5933"/>
     <w:multiLevelType w:val="hybridMultilevel"/>
     <w:tmpl w:val="8DA43D04"/>
@@ -1825,7 +2582,7 @@
       </w:rPr>
     </w:lvl>
   </w:abstractNum>
-  <w:abstractNum w:abstractNumId="3" w15:restartNumberingAfterBreak="0">
+  <w:abstractNum w:abstractNumId="4" w15:restartNumberingAfterBreak="0">
     <w:nsid w:val="639F1947"/>
     <w:multiLevelType w:val="hybridMultilevel"/>
     <w:tmpl w:val="CD4C619C"/>
@@ -1938,7 +2695,7 @@
       </w:rPr>
     </w:lvl>
   </w:abstractNum>
-  <w:abstractNum w:abstractNumId="4" w15:restartNumberingAfterBreak="0">
+  <w:abstractNum w:abstractNumId="5" w15:restartNumberingAfterBreak="0">
     <w:nsid w:val="6EB67F10"/>
     <w:multiLevelType w:val="hybridMultilevel"/>
     <w:tmpl w:val="D432FA78"/>
@@ -2051,7 +2808,7 @@
       </w:rPr>
     </w:lvl>
   </w:abstractNum>
-  <w:abstractNum w:abstractNumId="5" w15:restartNumberingAfterBreak="0">
+  <w:abstractNum w:abstractNumId="6" w15:restartNumberingAfterBreak="0">
     <w:nsid w:val="743C6D2E"/>
     <w:multiLevelType w:val="multilevel"/>
     <w:tmpl w:val="BB703284"/>
@@ -2200,7 +2957,7 @@
       </w:rPr>
     </w:lvl>
   </w:abstractNum>
-  <w:abstractNum w:abstractNumId="6" w15:restartNumberingAfterBreak="0">
+  <w:abstractNum w:abstractNumId="7" w15:restartNumberingAfterBreak="0">
     <w:nsid w:val="745B271D"/>
     <w:multiLevelType w:val="hybridMultilevel"/>
     <w:tmpl w:val="93022B02"/>
@@ -2313,7 +3070,7 @@
       </w:rPr>
     </w:lvl>
   </w:abstractNum>
-  <w:abstractNum w:abstractNumId="7" w15:restartNumberingAfterBreak="0">
+  <w:abstractNum w:abstractNumId="8" w15:restartNumberingAfterBreak="0">
     <w:nsid w:val="76AC631B"/>
     <w:multiLevelType w:val="hybridMultilevel"/>
     <w:tmpl w:val="AD74BF2E"/>
@@ -2427,28 +3184,31 @@
     </w:lvl>
   </w:abstractNum>
   <w:num w:numId="1">
+    <w:abstractNumId w:val="6"/>
+  </w:num>
+  <w:num w:numId="2">
+    <w:abstractNumId w:val="2"/>
+  </w:num>
+  <w:num w:numId="3">
+    <w:abstractNumId w:val="4"/>
+  </w:num>
+  <w:num w:numId="4">
+    <w:abstractNumId w:val="1"/>
+  </w:num>
+  <w:num w:numId="5">
+    <w:abstractNumId w:val="7"/>
+  </w:num>
+  <w:num w:numId="6">
     <w:abstractNumId w:val="5"/>
   </w:num>
-  <w:num w:numId="2">
-    <w:abstractNumId w:val="1"/>
+  <w:num w:numId="7">
+    <w:abstractNumId w:val="8"/>
   </w:num>
-  <w:num w:numId="3">
+  <w:num w:numId="8">
     <w:abstractNumId w:val="3"/>
   </w:num>
-  <w:num w:numId="4">
+  <w:num w:numId="9">
     <w:abstractNumId w:val="0"/>
-  </w:num>
-  <w:num w:numId="5">
-    <w:abstractNumId w:val="6"/>
-  </w:num>
-  <w:num w:numId="6">
-    <w:abstractNumId w:val="4"/>
-  </w:num>
-  <w:num w:numId="7">
-    <w:abstractNumId w:val="7"/>
-  </w:num>
-  <w:num w:numId="8">
-    <w:abstractNumId w:val="2"/>
   </w:num>
 </w:numbering>
 </file>

</xml_diff>